<commit_message>
Add notes on free store and memory management.
</commit_message>
<xml_diff>
--- a/C++ Programming Language/11 Select Operations.docx
+++ b/C++ Programming Language/11 Select Operations.docx
@@ -75,7 +75,15 @@
         </w:numPr>
       </w:pPr>
       <w:r>
-        <w:t>&amp;(and), |(or), ^ (exclusive-or / xor), ~ (complement), &gt;&gt; (right shift), &lt;&lt; (left shift) are applied to integral types.</w:t>
+        <w:t xml:space="preserve">&amp;(and), |(or), ^ (exclusive-or / </w:t>
+      </w:r>
+      <w:proofErr w:type="spellStart"/>
+      <w:r>
+        <w:t>xor</w:t>
+      </w:r>
+      <w:proofErr w:type="spellEnd"/>
+      <w:r>
+        <w:t>), ~ (complement), &gt;&gt; (right shift), &lt;&lt; (left shift) are applied to integral types.</w:t>
       </w:r>
     </w:p>
     <w:p>
@@ -87,7 +95,23 @@
         </w:numPr>
       </w:pPr>
       <w:r>
-        <w:t>Integral types are char, short, int, long, long long and their unsigned counterparts, and bool, wchar_t, char16_t, char32_t.</w:t>
+        <w:t xml:space="preserve">Integral types are char, short, int, long, long </w:t>
+      </w:r>
+      <w:proofErr w:type="spellStart"/>
+      <w:r>
+        <w:t>long</w:t>
+      </w:r>
+      <w:proofErr w:type="spellEnd"/>
+      <w:r>
+        <w:t xml:space="preserve"> and their unsigned counterparts, and bool, </w:t>
+      </w:r>
+      <w:proofErr w:type="spellStart"/>
+      <w:r>
+        <w:t>wchar_t</w:t>
+      </w:r>
+      <w:proofErr w:type="spellEnd"/>
+      <w:r>
+        <w:t>, char16_t, char32_t.</w:t>
       </w:r>
     </w:p>
     <w:p>
@@ -99,7 +123,15 @@
         </w:numPr>
       </w:pPr>
       <w:r>
-        <w:t>A plain enum can be implicitly converted to an integer type and used as an operand to bitwise logical operations.</w:t>
+        <w:t xml:space="preserve">A plain </w:t>
+      </w:r>
+      <w:proofErr w:type="spellStart"/>
+      <w:r>
+        <w:t>enum</w:t>
+      </w:r>
+      <w:proofErr w:type="spellEnd"/>
+      <w:r>
+        <w:t xml:space="preserve"> can be implicitly converted to an integer type and used as an operand to bitwise logical operations.</w:t>
       </w:r>
     </w:p>
     <w:p/>
@@ -129,6 +161,312 @@
       </w:pPr>
       <w:r>
         <w:t>Conditional expressions are important in that they can be used in constant expressions.</w:t>
+      </w:r>
+    </w:p>
+    <w:p/>
+    <w:p>
+      <w:pPr>
+        <w:pStyle w:val="ListParagraph"/>
+        <w:numPr>
+          <w:ilvl w:val="0"/>
+          <w:numId w:val="1"/>
+        </w:numPr>
+      </w:pPr>
+      <w:r>
+        <w:rPr>
+          <w:b/>
+          <w:bCs/>
+        </w:rPr>
+        <w:t>Free Store –</w:t>
+      </w:r>
+    </w:p>
+    <w:p>
+      <w:pPr>
+        <w:pStyle w:val="ListParagraph"/>
+        <w:numPr>
+          <w:ilvl w:val="0"/>
+          <w:numId w:val="1"/>
+        </w:numPr>
+      </w:pPr>
+      <w:r>
+        <w:t>A C++ implementation does not guarantee the presence of a garbage collector that looks out for unreferenced objects.</w:t>
+      </w:r>
+    </w:p>
+    <w:p>
+      <w:pPr>
+        <w:pStyle w:val="ListParagraph"/>
+        <w:numPr>
+          <w:ilvl w:val="0"/>
+          <w:numId w:val="1"/>
+        </w:numPr>
+      </w:pPr>
+      <w:r>
+        <w:t xml:space="preserve">Consequently, objects created by </w:t>
+      </w:r>
+      <w:r>
+        <w:rPr>
+          <w:i/>
+          <w:iCs/>
+        </w:rPr>
+        <w:t>new</w:t>
+      </w:r>
+      <w:r>
+        <w:t xml:space="preserve"> are manually freed using </w:t>
+      </w:r>
+      <w:r>
+        <w:rPr>
+          <w:i/>
+          <w:iCs/>
+        </w:rPr>
+        <w:t>delete</w:t>
+      </w:r>
+      <w:r>
+        <w:t>.</w:t>
+      </w:r>
+    </w:p>
+    <w:p>
+      <w:pPr>
+        <w:pStyle w:val="ListParagraph"/>
+        <w:numPr>
+          <w:ilvl w:val="0"/>
+          <w:numId w:val="1"/>
+        </w:numPr>
+      </w:pPr>
+      <w:r>
+        <w:t xml:space="preserve">The operation </w:t>
+      </w:r>
+      <w:r>
+        <w:rPr>
+          <w:i/>
+          <w:iCs/>
+        </w:rPr>
+        <w:t>delete</w:t>
+      </w:r>
+      <w:r>
+        <w:t xml:space="preserve"> can be applied only to a pointer returned by </w:t>
+      </w:r>
+      <w:r>
+        <w:rPr>
+          <w:i/>
+          <w:iCs/>
+        </w:rPr>
+        <w:t>new</w:t>
+      </w:r>
+      <w:r>
+        <w:t xml:space="preserve"> or to a </w:t>
+      </w:r>
+      <w:proofErr w:type="spellStart"/>
+      <w:r>
+        <w:rPr>
+          <w:i/>
+          <w:iCs/>
+        </w:rPr>
+        <w:t>nullptr</w:t>
+      </w:r>
+      <w:proofErr w:type="spellEnd"/>
+      <w:r>
+        <w:t>.</w:t>
+      </w:r>
+    </w:p>
+    <w:p>
+      <w:pPr>
+        <w:pStyle w:val="ListParagraph"/>
+        <w:numPr>
+          <w:ilvl w:val="0"/>
+          <w:numId w:val="1"/>
+        </w:numPr>
+      </w:pPr>
+      <w:r>
+        <w:t xml:space="preserve">Applying </w:t>
+      </w:r>
+      <w:r>
+        <w:rPr>
+          <w:i/>
+          <w:iCs/>
+        </w:rPr>
+        <w:t>delete</w:t>
+      </w:r>
+      <w:r>
+        <w:t xml:space="preserve"> to </w:t>
+      </w:r>
+      <w:proofErr w:type="spellStart"/>
+      <w:r>
+        <w:rPr>
+          <w:i/>
+          <w:iCs/>
+        </w:rPr>
+        <w:t>nullptr</w:t>
+      </w:r>
+      <w:proofErr w:type="spellEnd"/>
+      <w:r>
+        <w:t xml:space="preserve"> has no effect.</w:t>
+      </w:r>
+    </w:p>
+    <w:p>
+      <w:pPr>
+        <w:pStyle w:val="ListParagraph"/>
+        <w:numPr>
+          <w:ilvl w:val="0"/>
+          <w:numId w:val="1"/>
+        </w:numPr>
+      </w:pPr>
+      <w:r>
+        <w:t xml:space="preserve">If the deleted object is of a class with a destructor, that destructor is called by </w:t>
+      </w:r>
+      <w:r>
+        <w:rPr>
+          <w:i/>
+          <w:iCs/>
+        </w:rPr>
+        <w:t>delete</w:t>
+      </w:r>
+      <w:r>
+        <w:t xml:space="preserve"> before the object’s memory is released for reuse.</w:t>
+      </w:r>
+    </w:p>
+    <w:p/>
+    <w:p>
+      <w:pPr>
+        <w:pStyle w:val="ListParagraph"/>
+        <w:numPr>
+          <w:ilvl w:val="0"/>
+          <w:numId w:val="1"/>
+        </w:numPr>
+      </w:pPr>
+      <w:r>
+        <w:rPr>
+          <w:b/>
+          <w:bCs/>
+        </w:rPr>
+        <w:t>Memory Management –</w:t>
+      </w:r>
+    </w:p>
+    <w:p>
+      <w:pPr>
+        <w:pStyle w:val="ListParagraph"/>
+        <w:numPr>
+          <w:ilvl w:val="0"/>
+          <w:numId w:val="1"/>
+        </w:numPr>
+      </w:pPr>
+      <w:r>
+        <w:t>The main problems with free store are –</w:t>
+      </w:r>
+    </w:p>
+    <w:p>
+      <w:pPr>
+        <w:pStyle w:val="ListParagraph"/>
+        <w:numPr>
+          <w:ilvl w:val="0"/>
+          <w:numId w:val="2"/>
+        </w:numPr>
+      </w:pPr>
+      <w:r>
+        <w:rPr>
+          <w:b/>
+          <w:bCs/>
+          <w:i/>
+          <w:iCs/>
+        </w:rPr>
+        <w:t xml:space="preserve">Leaked Objects: </w:t>
+      </w:r>
+      <w:r>
+        <w:t>People use new and then forget to delete the allocated object. This can cause a program to run out of space.</w:t>
+      </w:r>
+    </w:p>
+    <w:p>
+      <w:pPr>
+        <w:pStyle w:val="ListParagraph"/>
+        <w:numPr>
+          <w:ilvl w:val="0"/>
+          <w:numId w:val="2"/>
+        </w:numPr>
+      </w:pPr>
+      <w:r>
+        <w:rPr>
+          <w:b/>
+          <w:bCs/>
+          <w:i/>
+          <w:iCs/>
+        </w:rPr>
+        <w:t>Premature Deletion:</w:t>
+      </w:r>
+      <w:r>
+        <w:t xml:space="preserve"> People delete an object that they have some other pointer to and then later use that other pointer. The pointer to the deleted object no longer points to a valid object. Reading it may give bad results. Writing to it may corrupt an unrelated object.</w:t>
+      </w:r>
+    </w:p>
+    <w:p>
+      <w:pPr>
+        <w:pStyle w:val="ListParagraph"/>
+        <w:numPr>
+          <w:ilvl w:val="0"/>
+          <w:numId w:val="2"/>
+        </w:numPr>
+      </w:pPr>
+      <w:r>
+        <w:rPr>
+          <w:b/>
+          <w:bCs/>
+          <w:i/>
+          <w:iCs/>
+        </w:rPr>
+        <w:t>Double Deletion:</w:t>
+      </w:r>
+      <w:r>
+        <w:t xml:space="preserve"> An object is deleted twice, invoking its destructor (if any) twice. By the second delete, the memory pointed to by another object may have been deleted, causing disastrous results.</w:t>
+      </w:r>
+    </w:p>
+    <w:p>
+      <w:pPr>
+        <w:pStyle w:val="ListParagraph"/>
+        <w:numPr>
+          <w:ilvl w:val="0"/>
+          <w:numId w:val="3"/>
+        </w:numPr>
+      </w:pPr>
+      <w:r>
+        <w:lastRenderedPageBreak/>
+        <w:t>There are two approaches to resource management to avoid the problems of free store –</w:t>
+      </w:r>
+    </w:p>
+    <w:p>
+      <w:pPr>
+        <w:pStyle w:val="ListParagraph"/>
+        <w:numPr>
+          <w:ilvl w:val="0"/>
+          <w:numId w:val="4"/>
+        </w:numPr>
+      </w:pPr>
+      <w:r>
+        <w:t>Prefer scoped variables to free store objects.</w:t>
+      </w:r>
+    </w:p>
+    <w:p>
+      <w:pPr>
+        <w:pStyle w:val="ListParagraph"/>
+        <w:numPr>
+          <w:ilvl w:val="0"/>
+          <w:numId w:val="4"/>
+        </w:numPr>
+      </w:pPr>
+      <w:r>
+        <w:t xml:space="preserve">Use standard-library containers such as string, vector, </w:t>
+      </w:r>
+      <w:proofErr w:type="spellStart"/>
+      <w:r>
+        <w:t>unique_ptr</w:t>
+      </w:r>
+      <w:proofErr w:type="spellEnd"/>
+      <w:r>
+        <w:t xml:space="preserve">, </w:t>
+      </w:r>
+      <w:proofErr w:type="spellStart"/>
+      <w:r>
+        <w:t>shared_ptr</w:t>
+      </w:r>
+      <w:proofErr w:type="spellEnd"/>
+      <w:r>
+        <w:t>. This rule is referred to as RAII (Resource Acquisition Is Initialisation).</w:t>
       </w:r>
     </w:p>
     <w:sectPr>
@@ -144,9 +482,122 @@
 <file path=word/numbering.xml><?xml version="1.0" encoding="utf-8"?>
 <w:numbering xmlns:wpc="http://schemas.microsoft.com/office/word/2010/wordprocessingCanvas" xmlns:cx="http://schemas.microsoft.com/office/drawing/2014/chartex" xmlns:cx1="http://schemas.microsoft.com/office/drawing/2015/9/8/chartex" xmlns:cx2="http://schemas.microsoft.com/office/drawing/2015/10/21/chartex" xmlns:cx3="http://schemas.microsoft.com/office/drawing/2016/5/9/chartex" xmlns:cx4="http://schemas.microsoft.com/office/drawing/2016/5/10/chartex" xmlns:cx5="http://schemas.microsoft.com/office/drawing/2016/5/11/chartex" xmlns:cx6="http://schemas.microsoft.com/office/drawing/2016/5/12/chartex" xmlns:cx7="http://schemas.microsoft.com/office/drawing/2016/5/13/chartex" xmlns:cx8="http://schemas.microsoft.com/office/drawing/2016/5/14/chartex" xmlns:mc="http://schemas.openxmlformats.org/markup-compatibility/2006" xmlns:aink="http://schemas.microsoft.com/office/drawing/2016/ink" xmlns:am3d="http://schemas.microsoft.com/office/drawing/2017/model3d" xmlns:o="urn:schemas-microsoft-com:office:office" xmlns:oel="http://schemas.microsoft.com/office/2019/extlst" xmlns:r="http://schemas.openxmlformats.org/officeDocument/2006/relationships" xmlns:m="http://schemas.openxmlformats.org/officeDocument/2006/math" xmlns:v="urn:schemas-microsoft-com:vml" xmlns:wp14="http://schemas.microsoft.com/office/word/2010/wordprocessingDrawing" xmlns:wp="http://schemas.openxmlformats.org/drawingml/2006/wordprocessingDrawing" xmlns:w10="urn:schemas-microsoft-com:office:word" xmlns:w="http://schemas.openxmlformats.org/wordprocessingml/2006/main" xmlns:w14="http://schemas.microsoft.com/office/word/2010/wordml" xmlns:w15="http://schemas.microsoft.com/office/word/2012/wordml" xmlns:w16cex="http://schemas.microsoft.com/office/word/2018/wordml/cex" xmlns:w16cid="http://schemas.microsoft.com/office/word/2016/wordml/cid" xmlns:w16="http://schemas.microsoft.com/office/word/2018/wordml" xmlns:w16du="http://schemas.microsoft.com/office/word/2023/wordml/word16du" xmlns:w16sdtdh="http://schemas.microsoft.com/office/word/2020/wordml/sdtdatahash" xmlns:w16se="http://schemas.microsoft.com/office/word/2015/wordml/symex" xmlns:wpg="http://schemas.microsoft.com/office/word/2010/wordprocessingGroup" xmlns:wpi="http://schemas.microsoft.com/office/word/2010/wordprocessingInk" xmlns:wne="http://schemas.microsoft.com/office/word/2006/wordml" xmlns:wps="http://schemas.microsoft.com/office/word/2010/wordprocessingShape" mc:Ignorable="w14 w15 w16se w16cid w16 w16cex w16sdtdh w16du wp14">
   <w:abstractNum w:abstractNumId="0" w15:restartNumberingAfterBreak="0">
+    <w:nsid w:val="1A0A35A6"/>
+    <w:multiLevelType w:val="hybridMultilevel"/>
+    <w:tmpl w:val="E1BA44CA"/>
+    <w:lvl w:ilvl="0" w:tplc="4009000B">
+      <w:start w:val="1"/>
+      <w:numFmt w:val="bullet"/>
+      <w:lvlText w:val=""/>
+      <w:lvlJc w:val="left"/>
+      <w:pPr>
+        <w:ind w:left="720" w:hanging="360"/>
+      </w:pPr>
+      <w:rPr>
+        <w:rFonts w:ascii="Wingdings" w:hAnsi="Wingdings" w:hint="default"/>
+      </w:rPr>
+    </w:lvl>
+    <w:lvl w:ilvl="1" w:tplc="40090003" w:tentative="1">
+      <w:start w:val="1"/>
+      <w:numFmt w:val="bullet"/>
+      <w:lvlText w:val="o"/>
+      <w:lvlJc w:val="left"/>
+      <w:pPr>
+        <w:ind w:left="1440" w:hanging="360"/>
+      </w:pPr>
+      <w:rPr>
+        <w:rFonts w:ascii="Courier New" w:hAnsi="Courier New" w:cs="Courier New" w:hint="default"/>
+      </w:rPr>
+    </w:lvl>
+    <w:lvl w:ilvl="2" w:tplc="40090005" w:tentative="1">
+      <w:start w:val="1"/>
+      <w:numFmt w:val="bullet"/>
+      <w:lvlText w:val=""/>
+      <w:lvlJc w:val="left"/>
+      <w:pPr>
+        <w:ind w:left="2160" w:hanging="360"/>
+      </w:pPr>
+      <w:rPr>
+        <w:rFonts w:ascii="Wingdings" w:hAnsi="Wingdings" w:hint="default"/>
+      </w:rPr>
+    </w:lvl>
+    <w:lvl w:ilvl="3" w:tplc="40090001" w:tentative="1">
+      <w:start w:val="1"/>
+      <w:numFmt w:val="bullet"/>
+      <w:lvlText w:val=""/>
+      <w:lvlJc w:val="left"/>
+      <w:pPr>
+        <w:ind w:left="2880" w:hanging="360"/>
+      </w:pPr>
+      <w:rPr>
+        <w:rFonts w:ascii="Symbol" w:hAnsi="Symbol" w:hint="default"/>
+      </w:rPr>
+    </w:lvl>
+    <w:lvl w:ilvl="4" w:tplc="40090003" w:tentative="1">
+      <w:start w:val="1"/>
+      <w:numFmt w:val="bullet"/>
+      <w:lvlText w:val="o"/>
+      <w:lvlJc w:val="left"/>
+      <w:pPr>
+        <w:ind w:left="3600" w:hanging="360"/>
+      </w:pPr>
+      <w:rPr>
+        <w:rFonts w:ascii="Courier New" w:hAnsi="Courier New" w:cs="Courier New" w:hint="default"/>
+      </w:rPr>
+    </w:lvl>
+    <w:lvl w:ilvl="5" w:tplc="40090005" w:tentative="1">
+      <w:start w:val="1"/>
+      <w:numFmt w:val="bullet"/>
+      <w:lvlText w:val=""/>
+      <w:lvlJc w:val="left"/>
+      <w:pPr>
+        <w:ind w:left="4320" w:hanging="360"/>
+      </w:pPr>
+      <w:rPr>
+        <w:rFonts w:ascii="Wingdings" w:hAnsi="Wingdings" w:hint="default"/>
+      </w:rPr>
+    </w:lvl>
+    <w:lvl w:ilvl="6" w:tplc="40090001" w:tentative="1">
+      <w:start w:val="1"/>
+      <w:numFmt w:val="bullet"/>
+      <w:lvlText w:val=""/>
+      <w:lvlJc w:val="left"/>
+      <w:pPr>
+        <w:ind w:left="5040" w:hanging="360"/>
+      </w:pPr>
+      <w:rPr>
+        <w:rFonts w:ascii="Symbol" w:hAnsi="Symbol" w:hint="default"/>
+      </w:rPr>
+    </w:lvl>
+    <w:lvl w:ilvl="7" w:tplc="40090003" w:tentative="1">
+      <w:start w:val="1"/>
+      <w:numFmt w:val="bullet"/>
+      <w:lvlText w:val="o"/>
+      <w:lvlJc w:val="left"/>
+      <w:pPr>
+        <w:ind w:left="5760" w:hanging="360"/>
+      </w:pPr>
+      <w:rPr>
+        <w:rFonts w:ascii="Courier New" w:hAnsi="Courier New" w:cs="Courier New" w:hint="default"/>
+      </w:rPr>
+    </w:lvl>
+    <w:lvl w:ilvl="8" w:tplc="40090005" w:tentative="1">
+      <w:start w:val="1"/>
+      <w:numFmt w:val="bullet"/>
+      <w:lvlText w:val=""/>
+      <w:lvlJc w:val="left"/>
+      <w:pPr>
+        <w:ind w:left="6480" w:hanging="360"/>
+      </w:pPr>
+      <w:rPr>
+        <w:rFonts w:ascii="Wingdings" w:hAnsi="Wingdings" w:hint="default"/>
+      </w:rPr>
+    </w:lvl>
+  </w:abstractNum>
+  <w:abstractNum w:abstractNumId="1" w15:restartNumberingAfterBreak="0">
     <w:nsid w:val="40C50E2C"/>
     <w:multiLevelType w:val="hybridMultilevel"/>
-    <w:tmpl w:val="279AABE6"/>
+    <w:tmpl w:val="DFECEC98"/>
     <w:lvl w:ilvl="0" w:tplc="40090001">
       <w:start w:val="1"/>
       <w:numFmt w:val="bullet"/>
@@ -250,6 +701,232 @@
       <w:lvlJc w:val="left"/>
       <w:pPr>
         <w:ind w:left="6120" w:hanging="360"/>
+      </w:pPr>
+      <w:rPr>
+        <w:rFonts w:ascii="Wingdings" w:hAnsi="Wingdings" w:hint="default"/>
+      </w:rPr>
+    </w:lvl>
+  </w:abstractNum>
+  <w:abstractNum w:abstractNumId="2" w15:restartNumberingAfterBreak="0">
+    <w:nsid w:val="49FC1C61"/>
+    <w:multiLevelType w:val="hybridMultilevel"/>
+    <w:tmpl w:val="CFAA24E2"/>
+    <w:lvl w:ilvl="0" w:tplc="40090001">
+      <w:start w:val="1"/>
+      <w:numFmt w:val="bullet"/>
+      <w:lvlText w:val=""/>
+      <w:lvlJc w:val="left"/>
+      <w:pPr>
+        <w:ind w:left="360" w:hanging="360"/>
+      </w:pPr>
+      <w:rPr>
+        <w:rFonts w:ascii="Symbol" w:hAnsi="Symbol" w:hint="default"/>
+      </w:rPr>
+    </w:lvl>
+    <w:lvl w:ilvl="1" w:tplc="40090003" w:tentative="1">
+      <w:start w:val="1"/>
+      <w:numFmt w:val="bullet"/>
+      <w:lvlText w:val="o"/>
+      <w:lvlJc w:val="left"/>
+      <w:pPr>
+        <w:ind w:left="1080" w:hanging="360"/>
+      </w:pPr>
+      <w:rPr>
+        <w:rFonts w:ascii="Courier New" w:hAnsi="Courier New" w:cs="Courier New" w:hint="default"/>
+      </w:rPr>
+    </w:lvl>
+    <w:lvl w:ilvl="2" w:tplc="40090005" w:tentative="1">
+      <w:start w:val="1"/>
+      <w:numFmt w:val="bullet"/>
+      <w:lvlText w:val=""/>
+      <w:lvlJc w:val="left"/>
+      <w:pPr>
+        <w:ind w:left="1800" w:hanging="360"/>
+      </w:pPr>
+      <w:rPr>
+        <w:rFonts w:ascii="Wingdings" w:hAnsi="Wingdings" w:hint="default"/>
+      </w:rPr>
+    </w:lvl>
+    <w:lvl w:ilvl="3" w:tplc="40090001" w:tentative="1">
+      <w:start w:val="1"/>
+      <w:numFmt w:val="bullet"/>
+      <w:lvlText w:val=""/>
+      <w:lvlJc w:val="left"/>
+      <w:pPr>
+        <w:ind w:left="2520" w:hanging="360"/>
+      </w:pPr>
+      <w:rPr>
+        <w:rFonts w:ascii="Symbol" w:hAnsi="Symbol" w:hint="default"/>
+      </w:rPr>
+    </w:lvl>
+    <w:lvl w:ilvl="4" w:tplc="40090003" w:tentative="1">
+      <w:start w:val="1"/>
+      <w:numFmt w:val="bullet"/>
+      <w:lvlText w:val="o"/>
+      <w:lvlJc w:val="left"/>
+      <w:pPr>
+        <w:ind w:left="3240" w:hanging="360"/>
+      </w:pPr>
+      <w:rPr>
+        <w:rFonts w:ascii="Courier New" w:hAnsi="Courier New" w:cs="Courier New" w:hint="default"/>
+      </w:rPr>
+    </w:lvl>
+    <w:lvl w:ilvl="5" w:tplc="40090005" w:tentative="1">
+      <w:start w:val="1"/>
+      <w:numFmt w:val="bullet"/>
+      <w:lvlText w:val=""/>
+      <w:lvlJc w:val="left"/>
+      <w:pPr>
+        <w:ind w:left="3960" w:hanging="360"/>
+      </w:pPr>
+      <w:rPr>
+        <w:rFonts w:ascii="Wingdings" w:hAnsi="Wingdings" w:hint="default"/>
+      </w:rPr>
+    </w:lvl>
+    <w:lvl w:ilvl="6" w:tplc="40090001" w:tentative="1">
+      <w:start w:val="1"/>
+      <w:numFmt w:val="bullet"/>
+      <w:lvlText w:val=""/>
+      <w:lvlJc w:val="left"/>
+      <w:pPr>
+        <w:ind w:left="4680" w:hanging="360"/>
+      </w:pPr>
+      <w:rPr>
+        <w:rFonts w:ascii="Symbol" w:hAnsi="Symbol" w:hint="default"/>
+      </w:rPr>
+    </w:lvl>
+    <w:lvl w:ilvl="7" w:tplc="40090003" w:tentative="1">
+      <w:start w:val="1"/>
+      <w:numFmt w:val="bullet"/>
+      <w:lvlText w:val="o"/>
+      <w:lvlJc w:val="left"/>
+      <w:pPr>
+        <w:ind w:left="5400" w:hanging="360"/>
+      </w:pPr>
+      <w:rPr>
+        <w:rFonts w:ascii="Courier New" w:hAnsi="Courier New" w:cs="Courier New" w:hint="default"/>
+      </w:rPr>
+    </w:lvl>
+    <w:lvl w:ilvl="8" w:tplc="40090005" w:tentative="1">
+      <w:start w:val="1"/>
+      <w:numFmt w:val="bullet"/>
+      <w:lvlText w:val=""/>
+      <w:lvlJc w:val="left"/>
+      <w:pPr>
+        <w:ind w:left="6120" w:hanging="360"/>
+      </w:pPr>
+      <w:rPr>
+        <w:rFonts w:ascii="Wingdings" w:hAnsi="Wingdings" w:hint="default"/>
+      </w:rPr>
+    </w:lvl>
+  </w:abstractNum>
+  <w:abstractNum w:abstractNumId="3" w15:restartNumberingAfterBreak="0">
+    <w:nsid w:val="5CC12C5E"/>
+    <w:multiLevelType w:val="hybridMultilevel"/>
+    <w:tmpl w:val="8B326FD8"/>
+    <w:lvl w:ilvl="0" w:tplc="4009000B">
+      <w:start w:val="1"/>
+      <w:numFmt w:val="bullet"/>
+      <w:lvlText w:val=""/>
+      <w:lvlJc w:val="left"/>
+      <w:pPr>
+        <w:ind w:left="720" w:hanging="360"/>
+      </w:pPr>
+      <w:rPr>
+        <w:rFonts w:ascii="Wingdings" w:hAnsi="Wingdings" w:hint="default"/>
+      </w:rPr>
+    </w:lvl>
+    <w:lvl w:ilvl="1" w:tplc="40090003" w:tentative="1">
+      <w:start w:val="1"/>
+      <w:numFmt w:val="bullet"/>
+      <w:lvlText w:val="o"/>
+      <w:lvlJc w:val="left"/>
+      <w:pPr>
+        <w:ind w:left="1440" w:hanging="360"/>
+      </w:pPr>
+      <w:rPr>
+        <w:rFonts w:ascii="Courier New" w:hAnsi="Courier New" w:cs="Courier New" w:hint="default"/>
+      </w:rPr>
+    </w:lvl>
+    <w:lvl w:ilvl="2" w:tplc="40090005" w:tentative="1">
+      <w:start w:val="1"/>
+      <w:numFmt w:val="bullet"/>
+      <w:lvlText w:val=""/>
+      <w:lvlJc w:val="left"/>
+      <w:pPr>
+        <w:ind w:left="2160" w:hanging="360"/>
+      </w:pPr>
+      <w:rPr>
+        <w:rFonts w:ascii="Wingdings" w:hAnsi="Wingdings" w:hint="default"/>
+      </w:rPr>
+    </w:lvl>
+    <w:lvl w:ilvl="3" w:tplc="40090001" w:tentative="1">
+      <w:start w:val="1"/>
+      <w:numFmt w:val="bullet"/>
+      <w:lvlText w:val=""/>
+      <w:lvlJc w:val="left"/>
+      <w:pPr>
+        <w:ind w:left="2880" w:hanging="360"/>
+      </w:pPr>
+      <w:rPr>
+        <w:rFonts w:ascii="Symbol" w:hAnsi="Symbol" w:hint="default"/>
+      </w:rPr>
+    </w:lvl>
+    <w:lvl w:ilvl="4" w:tplc="40090003" w:tentative="1">
+      <w:start w:val="1"/>
+      <w:numFmt w:val="bullet"/>
+      <w:lvlText w:val="o"/>
+      <w:lvlJc w:val="left"/>
+      <w:pPr>
+        <w:ind w:left="3600" w:hanging="360"/>
+      </w:pPr>
+      <w:rPr>
+        <w:rFonts w:ascii="Courier New" w:hAnsi="Courier New" w:cs="Courier New" w:hint="default"/>
+      </w:rPr>
+    </w:lvl>
+    <w:lvl w:ilvl="5" w:tplc="40090005" w:tentative="1">
+      <w:start w:val="1"/>
+      <w:numFmt w:val="bullet"/>
+      <w:lvlText w:val=""/>
+      <w:lvlJc w:val="left"/>
+      <w:pPr>
+        <w:ind w:left="4320" w:hanging="360"/>
+      </w:pPr>
+      <w:rPr>
+        <w:rFonts w:ascii="Wingdings" w:hAnsi="Wingdings" w:hint="default"/>
+      </w:rPr>
+    </w:lvl>
+    <w:lvl w:ilvl="6" w:tplc="40090001" w:tentative="1">
+      <w:start w:val="1"/>
+      <w:numFmt w:val="bullet"/>
+      <w:lvlText w:val=""/>
+      <w:lvlJc w:val="left"/>
+      <w:pPr>
+        <w:ind w:left="5040" w:hanging="360"/>
+      </w:pPr>
+      <w:rPr>
+        <w:rFonts w:ascii="Symbol" w:hAnsi="Symbol" w:hint="default"/>
+      </w:rPr>
+    </w:lvl>
+    <w:lvl w:ilvl="7" w:tplc="40090003" w:tentative="1">
+      <w:start w:val="1"/>
+      <w:numFmt w:val="bullet"/>
+      <w:lvlText w:val="o"/>
+      <w:lvlJc w:val="left"/>
+      <w:pPr>
+        <w:ind w:left="5760" w:hanging="360"/>
+      </w:pPr>
+      <w:rPr>
+        <w:rFonts w:ascii="Courier New" w:hAnsi="Courier New" w:cs="Courier New" w:hint="default"/>
+      </w:rPr>
+    </w:lvl>
+    <w:lvl w:ilvl="8" w:tplc="40090005" w:tentative="1">
+      <w:start w:val="1"/>
+      <w:numFmt w:val="bullet"/>
+      <w:lvlText w:val=""/>
+      <w:lvlJc w:val="left"/>
+      <w:pPr>
+        <w:ind w:left="6480" w:hanging="360"/>
       </w:pPr>
       <w:rPr>
         <w:rFonts w:ascii="Wingdings" w:hAnsi="Wingdings" w:hint="default"/>
@@ -257,7 +934,16 @@
     </w:lvl>
   </w:abstractNum>
   <w:num w:numId="1" w16cid:durableId="44569465">
+    <w:abstractNumId w:val="1"/>
+  </w:num>
+  <w:num w:numId="2" w16cid:durableId="1598246804">
     <w:abstractNumId w:val="0"/>
+  </w:num>
+  <w:num w:numId="3" w16cid:durableId="1170758763">
+    <w:abstractNumId w:val="2"/>
+  </w:num>
+  <w:num w:numId="4" w16cid:durableId="460536958">
+    <w:abstractNumId w:val="3"/>
   </w:num>
 </w:numbering>
 </file>

</xml_diff>

<commit_message>
Add notes on free store operators, list implementation model, qualified/unqualified lists.
</commit_message>
<xml_diff>
--- a/C++ Programming Language/11 Select Operations.docx
+++ b/C++ Programming Language/11 Select Operations.docx
@@ -31,7 +31,21 @@
         <w:rPr>
           <w:lang w:val="en-GB"/>
         </w:rPr>
-        <w:t>&amp;&amp;(and), ||(or), and !(not) take operands of arithmetic and pointer types.</w:t>
+        <w:t xml:space="preserve">&amp;&amp;(and), ||(or), </w:t>
+      </w:r>
+      <w:proofErr w:type="gramStart"/>
+      <w:r>
+        <w:rPr>
+          <w:lang w:val="en-GB"/>
+        </w:rPr>
+        <w:t>and !</w:t>
+      </w:r>
+      <w:proofErr w:type="gramEnd"/>
+      <w:r>
+        <w:rPr>
+          <w:lang w:val="en-GB"/>
+        </w:rPr>
+        <w:t>(not) take operands of arithmetic and pointer types.</w:t>
       </w:r>
     </w:p>
     <w:p>
@@ -467,6 +481,252 @@
       <w:proofErr w:type="spellEnd"/>
       <w:r>
         <w:t>. This rule is referred to as RAII (Resource Acquisition Is Initialisation).</w:t>
+      </w:r>
+    </w:p>
+    <w:p/>
+    <w:p>
+      <w:pPr>
+        <w:pStyle w:val="ListParagraph"/>
+        <w:numPr>
+          <w:ilvl w:val="0"/>
+          <w:numId w:val="3"/>
+        </w:numPr>
+      </w:pPr>
+      <w:r>
+        <w:rPr>
+          <w:b/>
+          <w:bCs/>
+        </w:rPr>
+        <w:t>Getting memory space –</w:t>
+      </w:r>
+    </w:p>
+    <w:p>
+      <w:pPr>
+        <w:pStyle w:val="ListParagraph"/>
+        <w:numPr>
+          <w:ilvl w:val="0"/>
+          <w:numId w:val="3"/>
+        </w:numPr>
+      </w:pPr>
+      <w:r>
+        <w:t xml:space="preserve">The free store operators </w:t>
+      </w:r>
+      <w:r>
+        <w:rPr>
+          <w:i/>
+          <w:iCs/>
+        </w:rPr>
+        <w:t>new</w:t>
+      </w:r>
+      <w:r>
+        <w:t xml:space="preserve">, </w:t>
+      </w:r>
+      <w:r>
+        <w:rPr>
+          <w:i/>
+          <w:iCs/>
+        </w:rPr>
+        <w:t>delete</w:t>
+      </w:r>
+      <w:r>
+        <w:t xml:space="preserve">, </w:t>
+      </w:r>
+      <w:proofErr w:type="gramStart"/>
+      <w:r>
+        <w:rPr>
+          <w:i/>
+          <w:iCs/>
+        </w:rPr>
+        <w:t>new[</w:t>
+      </w:r>
+      <w:proofErr w:type="gramEnd"/>
+      <w:r>
+        <w:rPr>
+          <w:i/>
+          <w:iCs/>
+        </w:rPr>
+        <w:t>]</w:t>
+      </w:r>
+      <w:r>
+        <w:t xml:space="preserve">, </w:t>
+      </w:r>
+      <w:r>
+        <w:rPr>
+          <w:i/>
+          <w:iCs/>
+        </w:rPr>
+        <w:t>delete[]</w:t>
+      </w:r>
+      <w:r>
+        <w:t xml:space="preserve"> have their definitions in the </w:t>
+      </w:r>
+      <w:r>
+        <w:rPr>
+          <w:i/>
+          <w:iCs/>
+        </w:rPr>
+        <w:t>&lt;new&gt;</w:t>
+      </w:r>
+      <w:r>
+        <w:t xml:space="preserve"> header.</w:t>
+      </w:r>
+    </w:p>
+    <w:p/>
+    <w:p>
+      <w:pPr>
+        <w:pStyle w:val="ListParagraph"/>
+        <w:numPr>
+          <w:ilvl w:val="0"/>
+          <w:numId w:val="3"/>
+        </w:numPr>
+      </w:pPr>
+      <w:r>
+        <w:rPr>
+          <w:b/>
+          <w:bCs/>
+        </w:rPr>
+        <w:t>List Implementation Model –</w:t>
+      </w:r>
+    </w:p>
+    <w:p>
+      <w:pPr>
+        <w:pStyle w:val="ListParagraph"/>
+        <w:numPr>
+          <w:ilvl w:val="0"/>
+          <w:numId w:val="3"/>
+        </w:numPr>
+      </w:pPr>
+      <w:r>
+        <w:t>Having a {}-list be immutable implies that the container taking elements from it must use a copy operation rather than a move operation.</w:t>
+      </w:r>
+    </w:p>
+    <w:p>
+      <w:pPr>
+        <w:pStyle w:val="ListParagraph"/>
+        <w:ind w:left="360"/>
+      </w:pPr>
+      <w:r>
+        <w:drawing>
+          <wp:inline distT="0" distB="0" distL="0" distR="0" wp14:anchorId="2CB8399F" wp14:editId="1DED1B91">
+            <wp:extent cx="3539836" cy="1167526"/>
+            <wp:effectExtent l="0" t="0" r="3810" b="0"/>
+            <wp:docPr id="1907713376" name="Picture 1"/>
+            <wp:cNvGraphicFramePr>
+              <a:graphicFrameLocks xmlns:a="http://schemas.openxmlformats.org/drawingml/2006/main" noChangeAspect="1"/>
+            </wp:cNvGraphicFramePr>
+            <a:graphic xmlns:a="http://schemas.openxmlformats.org/drawingml/2006/main">
+              <a:graphicData uri="http://schemas.openxmlformats.org/drawingml/2006/picture">
+                <pic:pic xmlns:pic="http://schemas.openxmlformats.org/drawingml/2006/picture">
+                  <pic:nvPicPr>
+                    <pic:cNvPr id="1907713376" name=""/>
+                    <pic:cNvPicPr/>
+                  </pic:nvPicPr>
+                  <pic:blipFill>
+                    <a:blip r:embed="rId5"/>
+                    <a:stretch>
+                      <a:fillRect/>
+                    </a:stretch>
+                  </pic:blipFill>
+                  <pic:spPr>
+                    <a:xfrm>
+                      <a:off x="0" y="0"/>
+                      <a:ext cx="3581299" cy="1181202"/>
+                    </a:xfrm>
+                    <a:prstGeom prst="rect">
+                      <a:avLst/>
+                    </a:prstGeom>
+                  </pic:spPr>
+                </pic:pic>
+              </a:graphicData>
+            </a:graphic>
+          </wp:inline>
+        </w:drawing>
+      </w:r>
+    </w:p>
+    <w:p>
+      <w:pPr>
+        <w:pStyle w:val="ListParagraph"/>
+        <w:numPr>
+          <w:ilvl w:val="0"/>
+          <w:numId w:val="3"/>
+        </w:numPr>
+      </w:pPr>
+      <w:r>
+        <w:t>The lifetime of a {}-list is determined by the scope in which it is used.</w:t>
+      </w:r>
+    </w:p>
+    <w:p/>
+    <w:p>
+      <w:pPr>
+        <w:pStyle w:val="ListParagraph"/>
+        <w:numPr>
+          <w:ilvl w:val="0"/>
+          <w:numId w:val="3"/>
+        </w:numPr>
+      </w:pPr>
+      <w:r>
+        <w:rPr>
+          <w:b/>
+          <w:bCs/>
+        </w:rPr>
+        <w:t>Qualified Lists –</w:t>
+      </w:r>
+    </w:p>
+    <w:p>
+      <w:pPr>
+        <w:ind w:left="360"/>
+      </w:pPr>
+      <w:r>
+        <w:drawing>
+          <wp:inline distT="0" distB="0" distL="0" distR="0" wp14:anchorId="65110C85" wp14:editId="70375808">
+            <wp:extent cx="4225636" cy="1398402"/>
+            <wp:effectExtent l="0" t="0" r="3810" b="0"/>
+            <wp:docPr id="1896753376" name="Picture 1" descr="A computer code with blue text"/>
+            <wp:cNvGraphicFramePr>
+              <a:graphicFrameLocks xmlns:a="http://schemas.openxmlformats.org/drawingml/2006/main" noChangeAspect="1"/>
+            </wp:cNvGraphicFramePr>
+            <a:graphic xmlns:a="http://schemas.openxmlformats.org/drawingml/2006/main">
+              <a:graphicData uri="http://schemas.openxmlformats.org/drawingml/2006/picture">
+                <pic:pic xmlns:pic="http://schemas.openxmlformats.org/drawingml/2006/picture">
+                  <pic:nvPicPr>
+                    <pic:cNvPr id="1896753376" name="Picture 1" descr="A computer code with blue text"/>
+                    <pic:cNvPicPr/>
+                  </pic:nvPicPr>
+                  <pic:blipFill>
+                    <a:blip r:embed="rId6"/>
+                    <a:stretch>
+                      <a:fillRect/>
+                    </a:stretch>
+                  </pic:blipFill>
+                  <pic:spPr>
+                    <a:xfrm>
+                      <a:off x="0" y="0"/>
+                      <a:ext cx="4261553" cy="1410288"/>
+                    </a:xfrm>
+                    <a:prstGeom prst="rect">
+                      <a:avLst/>
+                    </a:prstGeom>
+                  </pic:spPr>
+                </pic:pic>
+              </a:graphicData>
+            </a:graphic>
+          </wp:inline>
+        </w:drawing>
+      </w:r>
+    </w:p>
+    <w:p>
+      <w:pPr>
+        <w:pStyle w:val="ListParagraph"/>
+        <w:numPr>
+          <w:ilvl w:val="0"/>
+          <w:numId w:val="3"/>
+        </w:numPr>
+      </w:pPr>
+      <w:r>
+        <w:t xml:space="preserve">A {}-list is the simplest way of dealing with </w:t>
+      </w:r>
+      <w:r>
+        <w:t>homogenous lists of varying lengths.</w:t>
       </w:r>
     </w:p>
     <w:sectPr>
@@ -710,7 +970,7 @@
   <w:abstractNum w:abstractNumId="2" w15:restartNumberingAfterBreak="0">
     <w:nsid w:val="49FC1C61"/>
     <w:multiLevelType w:val="hybridMultilevel"/>
-    <w:tmpl w:val="CFAA24E2"/>
+    <w:tmpl w:val="744E33C6"/>
     <w:lvl w:ilvl="0" w:tplc="40090001">
       <w:start w:val="1"/>
       <w:numFmt w:val="bullet"/>

</xml_diff>

<commit_message>
Add notes on Lambda Expressions.
</commit_message>
<xml_diff>
--- a/C++ Programming Language/11 Select Operations.docx
+++ b/C++ Programming Language/11 Select Operations.docx
@@ -31,21 +31,7 @@
         <w:rPr>
           <w:lang w:val="en-GB"/>
         </w:rPr>
-        <w:t xml:space="preserve">&amp;&amp;(and), ||(or), </w:t>
-      </w:r>
-      <w:proofErr w:type="gramStart"/>
-      <w:r>
-        <w:rPr>
-          <w:lang w:val="en-GB"/>
-        </w:rPr>
-        <w:t>and !</w:t>
-      </w:r>
-      <w:proofErr w:type="gramEnd"/>
-      <w:r>
-        <w:rPr>
-          <w:lang w:val="en-GB"/>
-        </w:rPr>
-        <w:t>(not) take operands of arithmetic and pointer types.</w:t>
+        <w:t>&amp;&amp;(and), ||(or), and !(not) take operands of arithmetic and pointer types.</w:t>
       </w:r>
     </w:p>
     <w:p>
@@ -89,15 +75,7 @@
         </w:numPr>
       </w:pPr>
       <w:r>
-        <w:t xml:space="preserve">&amp;(and), |(or), ^ (exclusive-or / </w:t>
-      </w:r>
-      <w:proofErr w:type="spellStart"/>
-      <w:r>
-        <w:t>xor</w:t>
-      </w:r>
-      <w:proofErr w:type="spellEnd"/>
-      <w:r>
-        <w:t>), ~ (complement), &gt;&gt; (right shift), &lt;&lt; (left shift) are applied to integral types.</w:t>
+        <w:t>&amp;(and), |(or), ^ (exclusive-or / xor), ~ (complement), &gt;&gt; (right shift), &lt;&lt; (left shift) are applied to integral types.</w:t>
       </w:r>
     </w:p>
     <w:p>
@@ -109,23 +87,7 @@
         </w:numPr>
       </w:pPr>
       <w:r>
-        <w:t xml:space="preserve">Integral types are char, short, int, long, long </w:t>
-      </w:r>
-      <w:proofErr w:type="spellStart"/>
-      <w:r>
-        <w:t>long</w:t>
-      </w:r>
-      <w:proofErr w:type="spellEnd"/>
-      <w:r>
-        <w:t xml:space="preserve"> and their unsigned counterparts, and bool, </w:t>
-      </w:r>
-      <w:proofErr w:type="spellStart"/>
-      <w:r>
-        <w:t>wchar_t</w:t>
-      </w:r>
-      <w:proofErr w:type="spellEnd"/>
-      <w:r>
-        <w:t>, char16_t, char32_t.</w:t>
+        <w:t>Integral types are char, short, int, long, long long and their unsigned counterparts, and bool, wchar_t, char16_t, char32_t.</w:t>
       </w:r>
     </w:p>
     <w:p>
@@ -137,15 +99,7 @@
         </w:numPr>
       </w:pPr>
       <w:r>
-        <w:t xml:space="preserve">A plain </w:t>
-      </w:r>
-      <w:proofErr w:type="spellStart"/>
-      <w:r>
-        <w:t>enum</w:t>
-      </w:r>
-      <w:proofErr w:type="spellEnd"/>
-      <w:r>
-        <w:t xml:space="preserve"> can be implicitly converted to an integer type and used as an operand to bitwise logical operations.</w:t>
+        <w:t>A plain enum can be implicitly converted to an integer type and used as an operand to bitwise logical operations.</w:t>
       </w:r>
     </w:p>
     <w:p/>
@@ -269,7 +223,6 @@
       <w:r>
         <w:t xml:space="preserve"> or to a </w:t>
       </w:r>
-      <w:proofErr w:type="spellStart"/>
       <w:r>
         <w:rPr>
           <w:i/>
@@ -277,7 +230,6 @@
         </w:rPr>
         <w:t>nullptr</w:t>
       </w:r>
-      <w:proofErr w:type="spellEnd"/>
       <w:r>
         <w:t>.</w:t>
       </w:r>
@@ -303,7 +255,6 @@
       <w:r>
         <w:t xml:space="preserve"> to </w:t>
       </w:r>
-      <w:proofErr w:type="spellStart"/>
       <w:r>
         <w:rPr>
           <w:i/>
@@ -311,7 +262,6 @@
         </w:rPr>
         <w:t>nullptr</w:t>
       </w:r>
-      <w:proofErr w:type="spellEnd"/>
       <w:r>
         <w:t xml:space="preserve"> has no effect.</w:t>
       </w:r>
@@ -464,21 +414,8 @@
         </w:numPr>
       </w:pPr>
       <w:r>
-        <w:t xml:space="preserve">Use standard-library containers such as string, vector, </w:t>
-      </w:r>
-      <w:proofErr w:type="spellStart"/>
-      <w:r>
-        <w:t>unique_ptr</w:t>
-      </w:r>
-      <w:proofErr w:type="spellEnd"/>
-      <w:r>
-        <w:t xml:space="preserve">, </w:t>
-      </w:r>
-      <w:proofErr w:type="spellStart"/>
-      <w:r>
-        <w:t>shared_ptr</w:t>
-      </w:r>
-      <w:proofErr w:type="spellEnd"/>
+        <w:t>Use standard-library containers such as string, vector, unique_ptr, shared_ptr</w:t>
+      </w:r>
       <w:r>
         <w:t>. This rule is referred to as RAII (Resource Acquisition Is Initialisation).</w:t>
       </w:r>
@@ -531,40 +468,31 @@
       <w:r>
         <w:t xml:space="preserve">, </w:t>
       </w:r>
-      <w:proofErr w:type="gramStart"/>
       <w:r>
         <w:rPr>
           <w:i/>
           <w:iCs/>
         </w:rPr>
-        <w:t>new[</w:t>
-      </w:r>
-      <w:proofErr w:type="gramEnd"/>
+        <w:t>new[]</w:t>
+      </w:r>
+      <w:r>
+        <w:t xml:space="preserve">, </w:t>
+      </w:r>
       <w:r>
         <w:rPr>
           <w:i/>
           <w:iCs/>
         </w:rPr>
-        <w:t>]</w:t>
-      </w:r>
-      <w:r>
-        <w:t xml:space="preserve">, </w:t>
+        <w:t>delete[]</w:t>
+      </w:r>
+      <w:r>
+        <w:t xml:space="preserve"> have their definitions in the </w:t>
       </w:r>
       <w:r>
         <w:rPr>
           <w:i/>
           <w:iCs/>
         </w:rPr>
-        <w:t>delete[]</w:t>
-      </w:r>
-      <w:r>
-        <w:t xml:space="preserve"> have their definitions in the </w:t>
-      </w:r>
-      <w:r>
-        <w:rPr>
-          <w:i/>
-          <w:iCs/>
-        </w:rPr>
         <w:t>&lt;new&gt;</w:t>
       </w:r>
       <w:r>
@@ -606,6 +534,9 @@
         <w:ind w:left="360"/>
       </w:pPr>
       <w:r>
+        <w:rPr>
+          <w:noProof/>
+        </w:rPr>
         <w:drawing>
           <wp:inline distT="0" distB="0" distL="0" distR="0" wp14:anchorId="2CB8399F" wp14:editId="1DED1B91">
             <wp:extent cx="3539836" cy="1167526"/>
@@ -677,6 +608,9 @@
         <w:ind w:left="360"/>
       </w:pPr>
       <w:r>
+        <w:rPr>
+          <w:noProof/>
+        </w:rPr>
         <w:drawing>
           <wp:inline distT="0" distB="0" distL="0" distR="0" wp14:anchorId="65110C85" wp14:editId="70375808">
             <wp:extent cx="4225636" cy="1398402"/>
@@ -729,6 +663,326 @@
         <w:t>homogenous lists of varying lengths.</w:t>
       </w:r>
     </w:p>
+    <w:p/>
+    <w:p>
+      <w:pPr>
+        <w:pStyle w:val="ListParagraph"/>
+        <w:numPr>
+          <w:ilvl w:val="0"/>
+          <w:numId w:val="3"/>
+        </w:numPr>
+      </w:pPr>
+      <w:r>
+        <w:rPr>
+          <w:b/>
+          <w:bCs/>
+        </w:rPr>
+        <w:t xml:space="preserve">Lambda Expressions: </w:t>
+      </w:r>
+      <w:r>
+        <w:t>Simplified notation for defining a using an anonymous function object.</w:t>
+      </w:r>
+    </w:p>
+    <w:p>
+      <w:pPr>
+        <w:pStyle w:val="ListParagraph"/>
+        <w:numPr>
+          <w:ilvl w:val="0"/>
+          <w:numId w:val="3"/>
+        </w:numPr>
+      </w:pPr>
+      <w:r>
+        <w:t>The lambda expressions consist of a sequence of parts –</w:t>
+      </w:r>
+    </w:p>
+    <w:p>
+      <w:pPr>
+        <w:pStyle w:val="ListParagraph"/>
+        <w:numPr>
+          <w:ilvl w:val="0"/>
+          <w:numId w:val="5"/>
+        </w:numPr>
+      </w:pPr>
+      <w:r>
+        <w:lastRenderedPageBreak/>
+        <w:t xml:space="preserve">A possibly empty </w:t>
+      </w:r>
+      <w:r>
+        <w:rPr>
+          <w:i/>
+          <w:iCs/>
+        </w:rPr>
+        <w:t>capture list</w:t>
+      </w:r>
+      <w:r>
+        <w:t xml:space="preserve">, delimited by </w:t>
+      </w:r>
+      <w:r>
+        <w:rPr>
+          <w:i/>
+          <w:iCs/>
+        </w:rPr>
+        <w:t>[]</w:t>
+      </w:r>
+      <w:r>
+        <w:t>. Specifying what names from the definition environment can be used in the lambda expression’s body, and whether those are copied or accessed by reference.</w:t>
+      </w:r>
+    </w:p>
+    <w:p>
+      <w:pPr>
+        <w:pStyle w:val="ListParagraph"/>
+        <w:numPr>
+          <w:ilvl w:val="0"/>
+          <w:numId w:val="5"/>
+        </w:numPr>
+      </w:pPr>
+      <w:r>
+        <w:t xml:space="preserve">An optional </w:t>
+      </w:r>
+      <w:r>
+        <w:rPr>
+          <w:i/>
+          <w:iCs/>
+        </w:rPr>
+        <w:t>parameter list</w:t>
+      </w:r>
+      <w:r>
+        <w:t xml:space="preserve">, delimited by </w:t>
+      </w:r>
+      <w:r>
+        <w:rPr>
+          <w:i/>
+          <w:iCs/>
+        </w:rPr>
+        <w:t>()</w:t>
+      </w:r>
+      <w:r>
+        <w:t>. Specifies what arguments the lambda expression requires.</w:t>
+      </w:r>
+    </w:p>
+    <w:p>
+      <w:pPr>
+        <w:pStyle w:val="ListParagraph"/>
+        <w:numPr>
+          <w:ilvl w:val="0"/>
+          <w:numId w:val="5"/>
+        </w:numPr>
+      </w:pPr>
+      <w:r>
+        <w:t xml:space="preserve">An optional </w:t>
+      </w:r>
+      <w:r>
+        <w:rPr>
+          <w:i/>
+          <w:iCs/>
+        </w:rPr>
+        <w:t>mutable</w:t>
+      </w:r>
+      <w:r>
+        <w:t xml:space="preserve"> specifier. Indicates that the lambda expression’s body may modify the copies of variables captured by value.</w:t>
+      </w:r>
+    </w:p>
+    <w:p>
+      <w:pPr>
+        <w:pStyle w:val="ListParagraph"/>
+        <w:numPr>
+          <w:ilvl w:val="0"/>
+          <w:numId w:val="5"/>
+        </w:numPr>
+      </w:pPr>
+      <w:r>
+        <w:t xml:space="preserve">An optional </w:t>
+      </w:r>
+      <w:r>
+        <w:rPr>
+          <w:i/>
+          <w:iCs/>
+        </w:rPr>
+        <w:t>noexcept</w:t>
+      </w:r>
+      <w:r>
+        <w:t xml:space="preserve"> specifier.</w:t>
+      </w:r>
+    </w:p>
+    <w:p>
+      <w:pPr>
+        <w:pStyle w:val="ListParagraph"/>
+        <w:numPr>
+          <w:ilvl w:val="0"/>
+          <w:numId w:val="5"/>
+        </w:numPr>
+      </w:pPr>
+      <w:r>
+        <w:t xml:space="preserve">An optional </w:t>
+      </w:r>
+      <w:r>
+        <w:rPr>
+          <w:i/>
+          <w:iCs/>
+        </w:rPr>
+        <w:t>return type</w:t>
+      </w:r>
+      <w:r>
+        <w:t xml:space="preserve"> declaration of the form </w:t>
+      </w:r>
+      <w:r>
+        <w:rPr>
+          <w:i/>
+          <w:iCs/>
+        </w:rPr>
+        <w:t>-&gt;</w:t>
+      </w:r>
+      <w:r>
+        <w:t xml:space="preserve"> type.</w:t>
+      </w:r>
+    </w:p>
+    <w:p>
+      <w:pPr>
+        <w:pStyle w:val="ListParagraph"/>
+        <w:numPr>
+          <w:ilvl w:val="0"/>
+          <w:numId w:val="5"/>
+        </w:numPr>
+      </w:pPr>
+      <w:r>
+        <w:t xml:space="preserve">A </w:t>
+      </w:r>
+      <w:r>
+        <w:rPr>
+          <w:i/>
+          <w:iCs/>
+        </w:rPr>
+        <w:t>body</w:t>
+      </w:r>
+      <w:r>
+        <w:t xml:space="preserve">, delimited by </w:t>
+      </w:r>
+      <w:r>
+        <w:rPr>
+          <w:i/>
+          <w:iCs/>
+        </w:rPr>
+        <w:t>{}</w:t>
+      </w:r>
+      <w:r>
+        <w:t>. Specifies the code to be executed.</w:t>
+      </w:r>
+    </w:p>
+    <w:p/>
+    <w:p>
+      <w:pPr>
+        <w:pStyle w:val="ListParagraph"/>
+        <w:numPr>
+          <w:ilvl w:val="0"/>
+          <w:numId w:val="6"/>
+        </w:numPr>
+      </w:pPr>
+      <w:r>
+        <w:t>A lambda introducer can take various forms –</w:t>
+      </w:r>
+    </w:p>
+    <w:p>
+      <w:pPr>
+        <w:pStyle w:val="ListParagraph"/>
+        <w:numPr>
+          <w:ilvl w:val="0"/>
+          <w:numId w:val="7"/>
+        </w:numPr>
+      </w:pPr>
+      <w:r>
+        <w:t>[] is an empty capture list. This implies that no local names from the surrounding context can be used in the lambda body. For such lambda expressions, data is obtained from arguments or from non-local variables.</w:t>
+      </w:r>
+    </w:p>
+    <w:p>
+      <w:pPr>
+        <w:pStyle w:val="ListParagraph"/>
+        <w:numPr>
+          <w:ilvl w:val="0"/>
+          <w:numId w:val="7"/>
+        </w:numPr>
+      </w:pPr>
+      <w:r>
+        <w:t>[&amp;]: implicitly capture by reference.</w:t>
+      </w:r>
+      <w:r>
+        <w:t xml:space="preserve"> All local variables are accessed by reference.</w:t>
+      </w:r>
+    </w:p>
+    <w:p>
+      <w:pPr>
+        <w:pStyle w:val="ListParagraph"/>
+        <w:numPr>
+          <w:ilvl w:val="0"/>
+          <w:numId w:val="7"/>
+        </w:numPr>
+      </w:pPr>
+      <w:r>
+        <w:t>[=]: implicitly capture by value. All names refer to the copies of the local variables taken at the point of call of the lambda expression.</w:t>
+      </w:r>
+    </w:p>
+    <w:p>
+      <w:pPr>
+        <w:pStyle w:val="ListParagraph"/>
+        <w:numPr>
+          <w:ilvl w:val="0"/>
+          <w:numId w:val="7"/>
+        </w:numPr>
+      </w:pPr>
+      <w:r>
+        <w:t>[capture list]: List of names of local variables to be captured (i.e. stored in the object) by reference or by value. A capture list can also contain this and names followed by … as elements.</w:t>
+      </w:r>
+    </w:p>
+    <w:p>
+      <w:pPr>
+        <w:pStyle w:val="ListParagraph"/>
+        <w:numPr>
+          <w:ilvl w:val="0"/>
+          <w:numId w:val="7"/>
+        </w:numPr>
+      </w:pPr>
+      <w:r>
+        <w:t>[&amp;, capture list]: Implicitly capture by reference all local variables with names not mentioned in the list. List name can contain this. List names cannot be preceded by &amp;.</w:t>
+      </w:r>
+    </w:p>
+    <w:p>
+      <w:pPr>
+        <w:pStyle w:val="ListParagraph"/>
+        <w:numPr>
+          <w:ilvl w:val="0"/>
+          <w:numId w:val="7"/>
+        </w:numPr>
+      </w:pPr>
+      <w:r>
+        <w:t>[=, capture list]: Implicitly capture by value all local variables with names not mentioned in the list.</w:t>
+      </w:r>
+      <w:r>
+        <w:t xml:space="preserve"> List cannot contain this. List names must be preceded by &amp;.</w:t>
+      </w:r>
+    </w:p>
+    <w:p>
+      <w:pPr>
+        <w:pStyle w:val="ListParagraph"/>
+        <w:numPr>
+          <w:ilvl w:val="0"/>
+          <w:numId w:val="6"/>
+        </w:numPr>
+      </w:pPr>
+      <w:r>
+        <w:t>The choice between capturing by value and by reference is the same as the choice for function arguments.</w:t>
+      </w:r>
+    </w:p>
+    <w:p>
+      <w:pPr>
+        <w:pStyle w:val="ListParagraph"/>
+        <w:numPr>
+          <w:ilvl w:val="0"/>
+          <w:numId w:val="6"/>
+        </w:numPr>
+      </w:pPr>
+      <w:r>
+        <w:t>When passing a lambda to another thread, capturing by value is typically best. This will avoid accessing another thread’s stack through a reference or a pointer.</w:t>
+      </w:r>
+    </w:p>
     <w:sectPr>
       <w:pgSz w:w="11906" w:h="16838"/>
       <w:pgMar w:top="1440" w:right="1440" w:bottom="1440" w:left="1440" w:header="708" w:footer="708" w:gutter="0"/>
@@ -742,6 +996,119 @@
 <file path=word/numbering.xml><?xml version="1.0" encoding="utf-8"?>
 <w:numbering xmlns:wpc="http://schemas.microsoft.com/office/word/2010/wordprocessingCanvas" xmlns:cx="http://schemas.microsoft.com/office/drawing/2014/chartex" xmlns:cx1="http://schemas.microsoft.com/office/drawing/2015/9/8/chartex" xmlns:cx2="http://schemas.microsoft.com/office/drawing/2015/10/21/chartex" xmlns:cx3="http://schemas.microsoft.com/office/drawing/2016/5/9/chartex" xmlns:cx4="http://schemas.microsoft.com/office/drawing/2016/5/10/chartex" xmlns:cx5="http://schemas.microsoft.com/office/drawing/2016/5/11/chartex" xmlns:cx6="http://schemas.microsoft.com/office/drawing/2016/5/12/chartex" xmlns:cx7="http://schemas.microsoft.com/office/drawing/2016/5/13/chartex" xmlns:cx8="http://schemas.microsoft.com/office/drawing/2016/5/14/chartex" xmlns:mc="http://schemas.openxmlformats.org/markup-compatibility/2006" xmlns:aink="http://schemas.microsoft.com/office/drawing/2016/ink" xmlns:am3d="http://schemas.microsoft.com/office/drawing/2017/model3d" xmlns:o="urn:schemas-microsoft-com:office:office" xmlns:oel="http://schemas.microsoft.com/office/2019/extlst" xmlns:r="http://schemas.openxmlformats.org/officeDocument/2006/relationships" xmlns:m="http://schemas.openxmlformats.org/officeDocument/2006/math" xmlns:v="urn:schemas-microsoft-com:vml" xmlns:wp14="http://schemas.microsoft.com/office/word/2010/wordprocessingDrawing" xmlns:wp="http://schemas.openxmlformats.org/drawingml/2006/wordprocessingDrawing" xmlns:w10="urn:schemas-microsoft-com:office:word" xmlns:w="http://schemas.openxmlformats.org/wordprocessingml/2006/main" xmlns:w14="http://schemas.microsoft.com/office/word/2010/wordml" xmlns:w15="http://schemas.microsoft.com/office/word/2012/wordml" xmlns:w16cex="http://schemas.microsoft.com/office/word/2018/wordml/cex" xmlns:w16cid="http://schemas.microsoft.com/office/word/2016/wordml/cid" xmlns:w16="http://schemas.microsoft.com/office/word/2018/wordml" xmlns:w16du="http://schemas.microsoft.com/office/word/2023/wordml/word16du" xmlns:w16sdtdh="http://schemas.microsoft.com/office/word/2020/wordml/sdtdatahash" xmlns:w16se="http://schemas.microsoft.com/office/word/2015/wordml/symex" xmlns:wpg="http://schemas.microsoft.com/office/word/2010/wordprocessingGroup" xmlns:wpi="http://schemas.microsoft.com/office/word/2010/wordprocessingInk" xmlns:wne="http://schemas.microsoft.com/office/word/2006/wordml" xmlns:wps="http://schemas.microsoft.com/office/word/2010/wordprocessingShape" mc:Ignorable="w14 w15 w16se w16cid w16 w16cex w16sdtdh w16du wp14">
   <w:abstractNum w:abstractNumId="0" w15:restartNumberingAfterBreak="0">
+    <w:nsid w:val="10943248"/>
+    <w:multiLevelType w:val="hybridMultilevel"/>
+    <w:tmpl w:val="53625258"/>
+    <w:lvl w:ilvl="0" w:tplc="4009000B">
+      <w:start w:val="1"/>
+      <w:numFmt w:val="bullet"/>
+      <w:lvlText w:val=""/>
+      <w:lvlJc w:val="left"/>
+      <w:pPr>
+        <w:ind w:left="720" w:hanging="360"/>
+      </w:pPr>
+      <w:rPr>
+        <w:rFonts w:ascii="Wingdings" w:hAnsi="Wingdings" w:hint="default"/>
+      </w:rPr>
+    </w:lvl>
+    <w:lvl w:ilvl="1" w:tplc="40090003" w:tentative="1">
+      <w:start w:val="1"/>
+      <w:numFmt w:val="bullet"/>
+      <w:lvlText w:val="o"/>
+      <w:lvlJc w:val="left"/>
+      <w:pPr>
+        <w:ind w:left="1440" w:hanging="360"/>
+      </w:pPr>
+      <w:rPr>
+        <w:rFonts w:ascii="Courier New" w:hAnsi="Courier New" w:cs="Courier New" w:hint="default"/>
+      </w:rPr>
+    </w:lvl>
+    <w:lvl w:ilvl="2" w:tplc="40090005" w:tentative="1">
+      <w:start w:val="1"/>
+      <w:numFmt w:val="bullet"/>
+      <w:lvlText w:val=""/>
+      <w:lvlJc w:val="left"/>
+      <w:pPr>
+        <w:ind w:left="2160" w:hanging="360"/>
+      </w:pPr>
+      <w:rPr>
+        <w:rFonts w:ascii="Wingdings" w:hAnsi="Wingdings" w:hint="default"/>
+      </w:rPr>
+    </w:lvl>
+    <w:lvl w:ilvl="3" w:tplc="40090001" w:tentative="1">
+      <w:start w:val="1"/>
+      <w:numFmt w:val="bullet"/>
+      <w:lvlText w:val=""/>
+      <w:lvlJc w:val="left"/>
+      <w:pPr>
+        <w:ind w:left="2880" w:hanging="360"/>
+      </w:pPr>
+      <w:rPr>
+        <w:rFonts w:ascii="Symbol" w:hAnsi="Symbol" w:hint="default"/>
+      </w:rPr>
+    </w:lvl>
+    <w:lvl w:ilvl="4" w:tplc="40090003" w:tentative="1">
+      <w:start w:val="1"/>
+      <w:numFmt w:val="bullet"/>
+      <w:lvlText w:val="o"/>
+      <w:lvlJc w:val="left"/>
+      <w:pPr>
+        <w:ind w:left="3600" w:hanging="360"/>
+      </w:pPr>
+      <w:rPr>
+        <w:rFonts w:ascii="Courier New" w:hAnsi="Courier New" w:cs="Courier New" w:hint="default"/>
+      </w:rPr>
+    </w:lvl>
+    <w:lvl w:ilvl="5" w:tplc="40090005" w:tentative="1">
+      <w:start w:val="1"/>
+      <w:numFmt w:val="bullet"/>
+      <w:lvlText w:val=""/>
+      <w:lvlJc w:val="left"/>
+      <w:pPr>
+        <w:ind w:left="4320" w:hanging="360"/>
+      </w:pPr>
+      <w:rPr>
+        <w:rFonts w:ascii="Wingdings" w:hAnsi="Wingdings" w:hint="default"/>
+      </w:rPr>
+    </w:lvl>
+    <w:lvl w:ilvl="6" w:tplc="40090001" w:tentative="1">
+      <w:start w:val="1"/>
+      <w:numFmt w:val="bullet"/>
+      <w:lvlText w:val=""/>
+      <w:lvlJc w:val="left"/>
+      <w:pPr>
+        <w:ind w:left="5040" w:hanging="360"/>
+      </w:pPr>
+      <w:rPr>
+        <w:rFonts w:ascii="Symbol" w:hAnsi="Symbol" w:hint="default"/>
+      </w:rPr>
+    </w:lvl>
+    <w:lvl w:ilvl="7" w:tplc="40090003" w:tentative="1">
+      <w:start w:val="1"/>
+      <w:numFmt w:val="bullet"/>
+      <w:lvlText w:val="o"/>
+      <w:lvlJc w:val="left"/>
+      <w:pPr>
+        <w:ind w:left="5760" w:hanging="360"/>
+      </w:pPr>
+      <w:rPr>
+        <w:rFonts w:ascii="Courier New" w:hAnsi="Courier New" w:cs="Courier New" w:hint="default"/>
+      </w:rPr>
+    </w:lvl>
+    <w:lvl w:ilvl="8" w:tplc="40090005" w:tentative="1">
+      <w:start w:val="1"/>
+      <w:numFmt w:val="bullet"/>
+      <w:lvlText w:val=""/>
+      <w:lvlJc w:val="left"/>
+      <w:pPr>
+        <w:ind w:left="6480" w:hanging="360"/>
+      </w:pPr>
+      <w:rPr>
+        <w:rFonts w:ascii="Wingdings" w:hAnsi="Wingdings" w:hint="default"/>
+      </w:rPr>
+    </w:lvl>
+  </w:abstractNum>
+  <w:abstractNum w:abstractNumId="1" w15:restartNumberingAfterBreak="0">
     <w:nsid w:val="1A0A35A6"/>
     <w:multiLevelType w:val="hybridMultilevel"/>
     <w:tmpl w:val="E1BA44CA"/>
@@ -854,7 +1221,120 @@
       </w:rPr>
     </w:lvl>
   </w:abstractNum>
-  <w:abstractNum w:abstractNumId="1" w15:restartNumberingAfterBreak="0">
+  <w:abstractNum w:abstractNumId="2" w15:restartNumberingAfterBreak="0">
+    <w:nsid w:val="3CC51D1C"/>
+    <w:multiLevelType w:val="hybridMultilevel"/>
+    <w:tmpl w:val="E90E7B18"/>
+    <w:lvl w:ilvl="0" w:tplc="40090001">
+      <w:start w:val="1"/>
+      <w:numFmt w:val="bullet"/>
+      <w:lvlText w:val=""/>
+      <w:lvlJc w:val="left"/>
+      <w:pPr>
+        <w:ind w:left="360" w:hanging="360"/>
+      </w:pPr>
+      <w:rPr>
+        <w:rFonts w:ascii="Symbol" w:hAnsi="Symbol" w:hint="default"/>
+      </w:rPr>
+    </w:lvl>
+    <w:lvl w:ilvl="1" w:tplc="40090003" w:tentative="1">
+      <w:start w:val="1"/>
+      <w:numFmt w:val="bullet"/>
+      <w:lvlText w:val="o"/>
+      <w:lvlJc w:val="left"/>
+      <w:pPr>
+        <w:ind w:left="1080" w:hanging="360"/>
+      </w:pPr>
+      <w:rPr>
+        <w:rFonts w:ascii="Courier New" w:hAnsi="Courier New" w:cs="Courier New" w:hint="default"/>
+      </w:rPr>
+    </w:lvl>
+    <w:lvl w:ilvl="2" w:tplc="40090005" w:tentative="1">
+      <w:start w:val="1"/>
+      <w:numFmt w:val="bullet"/>
+      <w:lvlText w:val=""/>
+      <w:lvlJc w:val="left"/>
+      <w:pPr>
+        <w:ind w:left="1800" w:hanging="360"/>
+      </w:pPr>
+      <w:rPr>
+        <w:rFonts w:ascii="Wingdings" w:hAnsi="Wingdings" w:hint="default"/>
+      </w:rPr>
+    </w:lvl>
+    <w:lvl w:ilvl="3" w:tplc="40090001" w:tentative="1">
+      <w:start w:val="1"/>
+      <w:numFmt w:val="bullet"/>
+      <w:lvlText w:val=""/>
+      <w:lvlJc w:val="left"/>
+      <w:pPr>
+        <w:ind w:left="2520" w:hanging="360"/>
+      </w:pPr>
+      <w:rPr>
+        <w:rFonts w:ascii="Symbol" w:hAnsi="Symbol" w:hint="default"/>
+      </w:rPr>
+    </w:lvl>
+    <w:lvl w:ilvl="4" w:tplc="40090003" w:tentative="1">
+      <w:start w:val="1"/>
+      <w:numFmt w:val="bullet"/>
+      <w:lvlText w:val="o"/>
+      <w:lvlJc w:val="left"/>
+      <w:pPr>
+        <w:ind w:left="3240" w:hanging="360"/>
+      </w:pPr>
+      <w:rPr>
+        <w:rFonts w:ascii="Courier New" w:hAnsi="Courier New" w:cs="Courier New" w:hint="default"/>
+      </w:rPr>
+    </w:lvl>
+    <w:lvl w:ilvl="5" w:tplc="40090005" w:tentative="1">
+      <w:start w:val="1"/>
+      <w:numFmt w:val="bullet"/>
+      <w:lvlText w:val=""/>
+      <w:lvlJc w:val="left"/>
+      <w:pPr>
+        <w:ind w:left="3960" w:hanging="360"/>
+      </w:pPr>
+      <w:rPr>
+        <w:rFonts w:ascii="Wingdings" w:hAnsi="Wingdings" w:hint="default"/>
+      </w:rPr>
+    </w:lvl>
+    <w:lvl w:ilvl="6" w:tplc="40090001" w:tentative="1">
+      <w:start w:val="1"/>
+      <w:numFmt w:val="bullet"/>
+      <w:lvlText w:val=""/>
+      <w:lvlJc w:val="left"/>
+      <w:pPr>
+        <w:ind w:left="4680" w:hanging="360"/>
+      </w:pPr>
+      <w:rPr>
+        <w:rFonts w:ascii="Symbol" w:hAnsi="Symbol" w:hint="default"/>
+      </w:rPr>
+    </w:lvl>
+    <w:lvl w:ilvl="7" w:tplc="40090003" w:tentative="1">
+      <w:start w:val="1"/>
+      <w:numFmt w:val="bullet"/>
+      <w:lvlText w:val="o"/>
+      <w:lvlJc w:val="left"/>
+      <w:pPr>
+        <w:ind w:left="5400" w:hanging="360"/>
+      </w:pPr>
+      <w:rPr>
+        <w:rFonts w:ascii="Courier New" w:hAnsi="Courier New" w:cs="Courier New" w:hint="default"/>
+      </w:rPr>
+    </w:lvl>
+    <w:lvl w:ilvl="8" w:tplc="40090005" w:tentative="1">
+      <w:start w:val="1"/>
+      <w:numFmt w:val="bullet"/>
+      <w:lvlText w:val=""/>
+      <w:lvlJc w:val="left"/>
+      <w:pPr>
+        <w:ind w:left="6120" w:hanging="360"/>
+      </w:pPr>
+      <w:rPr>
+        <w:rFonts w:ascii="Wingdings" w:hAnsi="Wingdings" w:hint="default"/>
+      </w:rPr>
+    </w:lvl>
+  </w:abstractNum>
+  <w:abstractNum w:abstractNumId="3" w15:restartNumberingAfterBreak="0">
     <w:nsid w:val="40C50E2C"/>
     <w:multiLevelType w:val="hybridMultilevel"/>
     <w:tmpl w:val="DFECEC98"/>
@@ -967,10 +1447,10 @@
       </w:rPr>
     </w:lvl>
   </w:abstractNum>
-  <w:abstractNum w:abstractNumId="2" w15:restartNumberingAfterBreak="0">
+  <w:abstractNum w:abstractNumId="4" w15:restartNumberingAfterBreak="0">
     <w:nsid w:val="49FC1C61"/>
     <w:multiLevelType w:val="hybridMultilevel"/>
-    <w:tmpl w:val="744E33C6"/>
+    <w:tmpl w:val="F9E2D596"/>
     <w:lvl w:ilvl="0" w:tplc="40090001">
       <w:start w:val="1"/>
       <w:numFmt w:val="bullet"/>
@@ -1080,7 +1560,7 @@
       </w:rPr>
     </w:lvl>
   </w:abstractNum>
-  <w:abstractNum w:abstractNumId="3" w15:restartNumberingAfterBreak="0">
+  <w:abstractNum w:abstractNumId="5" w15:restartNumberingAfterBreak="0">
     <w:nsid w:val="5CC12C5E"/>
     <w:multiLevelType w:val="hybridMultilevel"/>
     <w:tmpl w:val="8B326FD8"/>
@@ -1193,17 +1673,139 @@
       </w:rPr>
     </w:lvl>
   </w:abstractNum>
+  <w:abstractNum w:abstractNumId="6" w15:restartNumberingAfterBreak="0">
+    <w:nsid w:val="6E5E5333"/>
+    <w:multiLevelType w:val="hybridMultilevel"/>
+    <w:tmpl w:val="34645134"/>
+    <w:lvl w:ilvl="0" w:tplc="4009000B">
+      <w:start w:val="1"/>
+      <w:numFmt w:val="bullet"/>
+      <w:lvlText w:val=""/>
+      <w:lvlJc w:val="left"/>
+      <w:pPr>
+        <w:ind w:left="720" w:hanging="360"/>
+      </w:pPr>
+      <w:rPr>
+        <w:rFonts w:ascii="Wingdings" w:hAnsi="Wingdings" w:hint="default"/>
+      </w:rPr>
+    </w:lvl>
+    <w:lvl w:ilvl="1" w:tplc="40090003" w:tentative="1">
+      <w:start w:val="1"/>
+      <w:numFmt w:val="bullet"/>
+      <w:lvlText w:val="o"/>
+      <w:lvlJc w:val="left"/>
+      <w:pPr>
+        <w:ind w:left="1440" w:hanging="360"/>
+      </w:pPr>
+      <w:rPr>
+        <w:rFonts w:ascii="Courier New" w:hAnsi="Courier New" w:cs="Courier New" w:hint="default"/>
+      </w:rPr>
+    </w:lvl>
+    <w:lvl w:ilvl="2" w:tplc="40090005" w:tentative="1">
+      <w:start w:val="1"/>
+      <w:numFmt w:val="bullet"/>
+      <w:lvlText w:val=""/>
+      <w:lvlJc w:val="left"/>
+      <w:pPr>
+        <w:ind w:left="2160" w:hanging="360"/>
+      </w:pPr>
+      <w:rPr>
+        <w:rFonts w:ascii="Wingdings" w:hAnsi="Wingdings" w:hint="default"/>
+      </w:rPr>
+    </w:lvl>
+    <w:lvl w:ilvl="3" w:tplc="40090001" w:tentative="1">
+      <w:start w:val="1"/>
+      <w:numFmt w:val="bullet"/>
+      <w:lvlText w:val=""/>
+      <w:lvlJc w:val="left"/>
+      <w:pPr>
+        <w:ind w:left="2880" w:hanging="360"/>
+      </w:pPr>
+      <w:rPr>
+        <w:rFonts w:ascii="Symbol" w:hAnsi="Symbol" w:hint="default"/>
+      </w:rPr>
+    </w:lvl>
+    <w:lvl w:ilvl="4" w:tplc="40090003" w:tentative="1">
+      <w:start w:val="1"/>
+      <w:numFmt w:val="bullet"/>
+      <w:lvlText w:val="o"/>
+      <w:lvlJc w:val="left"/>
+      <w:pPr>
+        <w:ind w:left="3600" w:hanging="360"/>
+      </w:pPr>
+      <w:rPr>
+        <w:rFonts w:ascii="Courier New" w:hAnsi="Courier New" w:cs="Courier New" w:hint="default"/>
+      </w:rPr>
+    </w:lvl>
+    <w:lvl w:ilvl="5" w:tplc="40090005" w:tentative="1">
+      <w:start w:val="1"/>
+      <w:numFmt w:val="bullet"/>
+      <w:lvlText w:val=""/>
+      <w:lvlJc w:val="left"/>
+      <w:pPr>
+        <w:ind w:left="4320" w:hanging="360"/>
+      </w:pPr>
+      <w:rPr>
+        <w:rFonts w:ascii="Wingdings" w:hAnsi="Wingdings" w:hint="default"/>
+      </w:rPr>
+    </w:lvl>
+    <w:lvl w:ilvl="6" w:tplc="40090001" w:tentative="1">
+      <w:start w:val="1"/>
+      <w:numFmt w:val="bullet"/>
+      <w:lvlText w:val=""/>
+      <w:lvlJc w:val="left"/>
+      <w:pPr>
+        <w:ind w:left="5040" w:hanging="360"/>
+      </w:pPr>
+      <w:rPr>
+        <w:rFonts w:ascii="Symbol" w:hAnsi="Symbol" w:hint="default"/>
+      </w:rPr>
+    </w:lvl>
+    <w:lvl w:ilvl="7" w:tplc="40090003" w:tentative="1">
+      <w:start w:val="1"/>
+      <w:numFmt w:val="bullet"/>
+      <w:lvlText w:val="o"/>
+      <w:lvlJc w:val="left"/>
+      <w:pPr>
+        <w:ind w:left="5760" w:hanging="360"/>
+      </w:pPr>
+      <w:rPr>
+        <w:rFonts w:ascii="Courier New" w:hAnsi="Courier New" w:cs="Courier New" w:hint="default"/>
+      </w:rPr>
+    </w:lvl>
+    <w:lvl w:ilvl="8" w:tplc="40090005" w:tentative="1">
+      <w:start w:val="1"/>
+      <w:numFmt w:val="bullet"/>
+      <w:lvlText w:val=""/>
+      <w:lvlJc w:val="left"/>
+      <w:pPr>
+        <w:ind w:left="6480" w:hanging="360"/>
+      </w:pPr>
+      <w:rPr>
+        <w:rFonts w:ascii="Wingdings" w:hAnsi="Wingdings" w:hint="default"/>
+      </w:rPr>
+    </w:lvl>
+  </w:abstractNum>
   <w:num w:numId="1" w16cid:durableId="44569465">
+    <w:abstractNumId w:val="3"/>
+  </w:num>
+  <w:num w:numId="2" w16cid:durableId="1598246804">
     <w:abstractNumId w:val="1"/>
   </w:num>
-  <w:num w:numId="2" w16cid:durableId="1598246804">
-    <w:abstractNumId w:val="0"/>
+  <w:num w:numId="3" w16cid:durableId="1170758763">
+    <w:abstractNumId w:val="4"/>
   </w:num>
-  <w:num w:numId="3" w16cid:durableId="1170758763">
+  <w:num w:numId="4" w16cid:durableId="460536958">
+    <w:abstractNumId w:val="5"/>
+  </w:num>
+  <w:num w:numId="5" w16cid:durableId="1800148518">
+    <w:abstractNumId w:val="6"/>
+  </w:num>
+  <w:num w:numId="6" w16cid:durableId="1704012263">
     <w:abstractNumId w:val="2"/>
   </w:num>
-  <w:num w:numId="4" w16cid:durableId="460536958">
-    <w:abstractNumId w:val="3"/>
+  <w:num w:numId="7" w16cid:durableId="343552463">
+    <w:abstractNumId w:val="0"/>
   </w:num>
 </w:numbering>
 </file>

</xml_diff>

<commit_message>
Add notes on Lambda expressions, explicit type conversions, advice.
</commit_message>
<xml_diff>
--- a/C++ Programming Language/11 Select Operations.docx
+++ b/C++ Programming Language/11 Select Operations.docx
@@ -31,7 +31,21 @@
         <w:rPr>
           <w:lang w:val="en-GB"/>
         </w:rPr>
-        <w:t>&amp;&amp;(and), ||(or), and !(not) take operands of arithmetic and pointer types.</w:t>
+        <w:t xml:space="preserve">&amp;&amp;(and), ||(or), </w:t>
+      </w:r>
+      <w:proofErr w:type="gramStart"/>
+      <w:r>
+        <w:rPr>
+          <w:lang w:val="en-GB"/>
+        </w:rPr>
+        <w:t>and !</w:t>
+      </w:r>
+      <w:proofErr w:type="gramEnd"/>
+      <w:r>
+        <w:rPr>
+          <w:lang w:val="en-GB"/>
+        </w:rPr>
+        <w:t>(not) take operands of arithmetic and pointer types.</w:t>
       </w:r>
     </w:p>
     <w:p>
@@ -75,7 +89,15 @@
         </w:numPr>
       </w:pPr>
       <w:r>
-        <w:t>&amp;(and), |(or), ^ (exclusive-or / xor), ~ (complement), &gt;&gt; (right shift), &lt;&lt; (left shift) are applied to integral types.</w:t>
+        <w:t xml:space="preserve">&amp;(and), |(or), ^ (exclusive-or / </w:t>
+      </w:r>
+      <w:proofErr w:type="spellStart"/>
+      <w:r>
+        <w:t>xor</w:t>
+      </w:r>
+      <w:proofErr w:type="spellEnd"/>
+      <w:r>
+        <w:t>), ~ (complement), &gt;&gt; (right shift), &lt;&lt; (left shift) are applied to integral types.</w:t>
       </w:r>
     </w:p>
     <w:p>
@@ -87,7 +109,23 @@
         </w:numPr>
       </w:pPr>
       <w:r>
-        <w:t>Integral types are char, short, int, long, long long and their unsigned counterparts, and bool, wchar_t, char16_t, char32_t.</w:t>
+        <w:t xml:space="preserve">Integral types are char, short, int, long, long </w:t>
+      </w:r>
+      <w:proofErr w:type="spellStart"/>
+      <w:r>
+        <w:t>long</w:t>
+      </w:r>
+      <w:proofErr w:type="spellEnd"/>
+      <w:r>
+        <w:t xml:space="preserve"> and their unsigned counterparts, and bool, </w:t>
+      </w:r>
+      <w:proofErr w:type="spellStart"/>
+      <w:r>
+        <w:t>wchar_t</w:t>
+      </w:r>
+      <w:proofErr w:type="spellEnd"/>
+      <w:r>
+        <w:t>, char16_t, char32_t.</w:t>
       </w:r>
     </w:p>
     <w:p>
@@ -99,7 +137,15 @@
         </w:numPr>
       </w:pPr>
       <w:r>
-        <w:t>A plain enum can be implicitly converted to an integer type and used as an operand to bitwise logical operations.</w:t>
+        <w:t xml:space="preserve">A plain </w:t>
+      </w:r>
+      <w:proofErr w:type="spellStart"/>
+      <w:r>
+        <w:t>enum</w:t>
+      </w:r>
+      <w:proofErr w:type="spellEnd"/>
+      <w:r>
+        <w:t xml:space="preserve"> can be implicitly converted to an integer type and used as an operand to bitwise logical operations.</w:t>
       </w:r>
     </w:p>
     <w:p/>
@@ -223,6 +269,7 @@
       <w:r>
         <w:t xml:space="preserve"> or to a </w:t>
       </w:r>
+      <w:proofErr w:type="spellStart"/>
       <w:r>
         <w:rPr>
           <w:i/>
@@ -230,6 +277,7 @@
         </w:rPr>
         <w:t>nullptr</w:t>
       </w:r>
+      <w:proofErr w:type="spellEnd"/>
       <w:r>
         <w:t>.</w:t>
       </w:r>
@@ -255,6 +303,7 @@
       <w:r>
         <w:t xml:space="preserve"> to </w:t>
       </w:r>
+      <w:proofErr w:type="spellStart"/>
       <w:r>
         <w:rPr>
           <w:i/>
@@ -262,6 +311,7 @@
         </w:rPr>
         <w:t>nullptr</w:t>
       </w:r>
+      <w:proofErr w:type="spellEnd"/>
       <w:r>
         <w:t xml:space="preserve"> has no effect.</w:t>
       </w:r>
@@ -414,8 +464,21 @@
         </w:numPr>
       </w:pPr>
       <w:r>
-        <w:t>Use standard-library containers such as string, vector, unique_ptr, shared_ptr</w:t>
-      </w:r>
+        <w:t xml:space="preserve">Use standard-library containers such as string, vector, </w:t>
+      </w:r>
+      <w:proofErr w:type="spellStart"/>
+      <w:r>
+        <w:t>unique_ptr</w:t>
+      </w:r>
+      <w:proofErr w:type="spellEnd"/>
+      <w:r>
+        <w:t xml:space="preserve">, </w:t>
+      </w:r>
+      <w:proofErr w:type="spellStart"/>
+      <w:r>
+        <w:t>shared_ptr</w:t>
+      </w:r>
+      <w:proofErr w:type="spellEnd"/>
       <w:r>
         <w:t>. This rule is referred to as RAII (Resource Acquisition Is Initialisation).</w:t>
       </w:r>
@@ -468,12 +531,21 @@
       <w:r>
         <w:t xml:space="preserve">, </w:t>
       </w:r>
+      <w:proofErr w:type="gramStart"/>
       <w:r>
         <w:rPr>
           <w:i/>
           <w:iCs/>
         </w:rPr>
-        <w:t>new[]</w:t>
+        <w:t>new[</w:t>
+      </w:r>
+      <w:proofErr w:type="gramEnd"/>
+      <w:r>
+        <w:rPr>
+          <w:i/>
+          <w:iCs/>
+        </w:rPr>
+        <w:t>]</w:t>
       </w:r>
       <w:r>
         <w:t xml:space="preserve">, </w:t>
@@ -793,6 +865,7 @@
       <w:r>
         <w:t xml:space="preserve">An optional </w:t>
       </w:r>
+      <w:proofErr w:type="spellStart"/>
       <w:r>
         <w:rPr>
           <w:i/>
@@ -800,6 +873,7 @@
         </w:rPr>
         <w:t>noexcept</w:t>
       </w:r>
+      <w:proofErr w:type="spellEnd"/>
       <w:r>
         <w:t xml:space="preserve"> specifier.</w:t>
       </w:r>
@@ -929,7 +1003,15 @@
         </w:numPr>
       </w:pPr>
       <w:r>
-        <w:t>[capture list]: List of names of local variables to be captured (i.e. stored in the object) by reference or by value. A capture list can also contain this and names followed by … as elements.</w:t>
+        <w:t xml:space="preserve">[capture list]: List of names of local variables to be captured (i.e. stored in the object) by reference or by value. A capture list can also contain </w:t>
+      </w:r>
+      <w:proofErr w:type="gramStart"/>
+      <w:r>
+        <w:t>this</w:t>
+      </w:r>
+      <w:proofErr w:type="gramEnd"/>
+      <w:r>
+        <w:t xml:space="preserve"> and names followed by … as elements.</w:t>
       </w:r>
     </w:p>
     <w:p>
@@ -981,6 +1063,659 @@
       </w:pPr>
       <w:r>
         <w:t>When passing a lambda to another thread, capturing by value is typically best. This will avoid accessing another thread’s stack through a reference or a pointer.</w:t>
+      </w:r>
+    </w:p>
+    <w:p/>
+    <w:p>
+      <w:pPr>
+        <w:pStyle w:val="ListParagraph"/>
+        <w:numPr>
+          <w:ilvl w:val="0"/>
+          <w:numId w:val="6"/>
+        </w:numPr>
+      </w:pPr>
+      <w:r>
+        <w:t xml:space="preserve">Here are a few things to note about </w:t>
+      </w:r>
+      <w:r>
+        <w:rPr>
+          <w:b/>
+          <w:bCs/>
+          <w:i/>
+          <w:iCs/>
+        </w:rPr>
+        <w:t>Lambda expressions</w:t>
+      </w:r>
+      <w:r>
+        <w:t xml:space="preserve"> –</w:t>
+      </w:r>
+    </w:p>
+    <w:p>
+      <w:pPr>
+        <w:pStyle w:val="ListParagraph"/>
+        <w:numPr>
+          <w:ilvl w:val="0"/>
+          <w:numId w:val="8"/>
+        </w:numPr>
+      </w:pPr>
+      <w:r>
+        <w:t xml:space="preserve">If the lambda expression does not take any arguments, the arguments list can be omitted. Thus, the minimal lambda expression is </w:t>
+      </w:r>
+      <w:proofErr w:type="gramStart"/>
+      <w:r>
+        <w:t>[]{</w:t>
+      </w:r>
+      <w:proofErr w:type="gramEnd"/>
+      <w:r>
+        <w:t>}.</w:t>
+      </w:r>
+    </w:p>
+    <w:p>
+      <w:pPr>
+        <w:pStyle w:val="ListParagraph"/>
+        <w:numPr>
+          <w:ilvl w:val="0"/>
+          <w:numId w:val="8"/>
+        </w:numPr>
+      </w:pPr>
+      <w:r>
+        <w:t>A lambda expression’s return type can be deduced from its body.</w:t>
+      </w:r>
+    </w:p>
+    <w:p>
+      <w:pPr>
+        <w:pStyle w:val="ListParagraph"/>
+        <w:numPr>
+          <w:ilvl w:val="0"/>
+          <w:numId w:val="8"/>
+        </w:numPr>
+      </w:pPr>
+      <w:r>
+        <w:t>If a lambda body does not contain any return statement, the lambda’s return type is void.</w:t>
+      </w:r>
+    </w:p>
+    <w:p>
+      <w:pPr>
+        <w:pStyle w:val="ListParagraph"/>
+        <w:numPr>
+          <w:ilvl w:val="0"/>
+          <w:numId w:val="8"/>
+        </w:numPr>
+      </w:pPr>
+      <w:r>
+        <w:lastRenderedPageBreak/>
+        <w:t>If the lambda body consists of just a single return statement, the lambda’s return type is the type of return’s expression.</w:t>
+      </w:r>
+    </w:p>
+    <w:p>
+      <w:pPr>
+        <w:pStyle w:val="ListParagraph"/>
+        <w:numPr>
+          <w:ilvl w:val="0"/>
+          <w:numId w:val="8"/>
+        </w:numPr>
+      </w:pPr>
+      <w:r>
+        <w:t xml:space="preserve">If neither is the case, we </w:t>
+      </w:r>
+      <w:proofErr w:type="gramStart"/>
+      <w:r>
+        <w:t>have to</w:t>
+      </w:r>
+      <w:proofErr w:type="gramEnd"/>
+      <w:r>
+        <w:t xml:space="preserve"> explicitly supply a return type.</w:t>
+      </w:r>
+    </w:p>
+    <w:p/>
+    <w:p>
+      <w:pPr>
+        <w:pStyle w:val="ListParagraph"/>
+        <w:numPr>
+          <w:ilvl w:val="0"/>
+          <w:numId w:val="9"/>
+        </w:numPr>
+      </w:pPr>
+      <w:r>
+        <w:rPr>
+          <w:b/>
+          <w:bCs/>
+        </w:rPr>
+        <w:t>Explicit Type Conversions –</w:t>
+      </w:r>
+    </w:p>
+    <w:p>
+      <w:pPr>
+        <w:pStyle w:val="ListParagraph"/>
+        <w:numPr>
+          <w:ilvl w:val="0"/>
+          <w:numId w:val="9"/>
+        </w:numPr>
+      </w:pPr>
+      <w:r>
+        <w:t>C++ offers explicit type conversion operations of varying convenience and safety –</w:t>
+      </w:r>
+    </w:p>
+    <w:p>
+      <w:pPr>
+        <w:pStyle w:val="ListParagraph"/>
+        <w:numPr>
+          <w:ilvl w:val="0"/>
+          <w:numId w:val="10"/>
+        </w:numPr>
+      </w:pPr>
+      <w:r>
+        <w:t>Construction, using the {} notation, providing type-safe conversion of new values.</w:t>
+      </w:r>
+    </w:p>
+    <w:p>
+      <w:pPr>
+        <w:pStyle w:val="ListParagraph"/>
+        <w:numPr>
+          <w:ilvl w:val="0"/>
+          <w:numId w:val="10"/>
+        </w:numPr>
+      </w:pPr>
+      <w:r>
+        <w:t>Named conversions, providing conversions of various degrees of nastiness –</w:t>
+      </w:r>
+    </w:p>
+    <w:p>
+      <w:pPr>
+        <w:pStyle w:val="ListParagraph"/>
+        <w:numPr>
+          <w:ilvl w:val="0"/>
+          <w:numId w:val="11"/>
+        </w:numPr>
+      </w:pPr>
+      <w:proofErr w:type="spellStart"/>
+      <w:r>
+        <w:rPr>
+          <w:b/>
+          <w:bCs/>
+          <w:i/>
+          <w:iCs/>
+        </w:rPr>
+        <w:t>const_cast</w:t>
+      </w:r>
+      <w:proofErr w:type="spellEnd"/>
+      <w:r>
+        <w:rPr>
+          <w:b/>
+          <w:bCs/>
+          <w:i/>
+          <w:iCs/>
+        </w:rPr>
+        <w:t xml:space="preserve"> </w:t>
+      </w:r>
+      <w:r>
+        <w:t xml:space="preserve">for getting write access to something declared </w:t>
+      </w:r>
+      <w:r>
+        <w:rPr>
+          <w:b/>
+          <w:bCs/>
+          <w:i/>
+          <w:iCs/>
+        </w:rPr>
+        <w:t>const</w:t>
+      </w:r>
+      <w:r>
+        <w:t>.</w:t>
+      </w:r>
+    </w:p>
+    <w:p>
+      <w:pPr>
+        <w:pStyle w:val="ListParagraph"/>
+        <w:numPr>
+          <w:ilvl w:val="0"/>
+          <w:numId w:val="11"/>
+        </w:numPr>
+      </w:pPr>
+      <w:proofErr w:type="spellStart"/>
+      <w:r>
+        <w:rPr>
+          <w:b/>
+          <w:bCs/>
+          <w:i/>
+          <w:iCs/>
+        </w:rPr>
+        <w:t>static_cast</w:t>
+      </w:r>
+      <w:proofErr w:type="spellEnd"/>
+      <w:r>
+        <w:rPr>
+          <w:b/>
+          <w:bCs/>
+          <w:i/>
+          <w:iCs/>
+        </w:rPr>
+        <w:t xml:space="preserve"> </w:t>
+      </w:r>
+      <w:r>
+        <w:t>for reversing a well-defined implicit conversion.</w:t>
+      </w:r>
+    </w:p>
+    <w:p>
+      <w:pPr>
+        <w:pStyle w:val="ListParagraph"/>
+        <w:numPr>
+          <w:ilvl w:val="0"/>
+          <w:numId w:val="11"/>
+        </w:numPr>
+      </w:pPr>
+      <w:proofErr w:type="spellStart"/>
+      <w:r>
+        <w:rPr>
+          <w:b/>
+          <w:bCs/>
+          <w:i/>
+          <w:iCs/>
+        </w:rPr>
+        <w:t>reinterpret_cast</w:t>
+      </w:r>
+      <w:proofErr w:type="spellEnd"/>
+      <w:r>
+        <w:rPr>
+          <w:b/>
+          <w:bCs/>
+          <w:i/>
+          <w:iCs/>
+        </w:rPr>
+        <w:t xml:space="preserve"> </w:t>
+      </w:r>
+      <w:r>
+        <w:t>for changing the meaning of bit patterns.</w:t>
+      </w:r>
+    </w:p>
+    <w:p>
+      <w:pPr>
+        <w:pStyle w:val="ListParagraph"/>
+        <w:numPr>
+          <w:ilvl w:val="0"/>
+          <w:numId w:val="11"/>
+        </w:numPr>
+      </w:pPr>
+      <w:proofErr w:type="spellStart"/>
+      <w:r>
+        <w:rPr>
+          <w:b/>
+          <w:bCs/>
+          <w:i/>
+          <w:iCs/>
+        </w:rPr>
+        <w:t>dynamic_cast</w:t>
+      </w:r>
+      <w:proofErr w:type="spellEnd"/>
+      <w:r>
+        <w:rPr>
+          <w:b/>
+          <w:bCs/>
+          <w:i/>
+          <w:iCs/>
+        </w:rPr>
+        <w:t xml:space="preserve"> </w:t>
+      </w:r>
+      <w:r>
+        <w:t>for dynamically checked class hierarchy navigation.</w:t>
+      </w:r>
+    </w:p>
+    <w:p>
+      <w:pPr>
+        <w:pStyle w:val="ListParagraph"/>
+        <w:numPr>
+          <w:ilvl w:val="0"/>
+          <w:numId w:val="14"/>
+        </w:numPr>
+      </w:pPr>
+      <w:r>
+        <w:t>C-style casts, providing any of the named conversions and some combination of those.</w:t>
+      </w:r>
+    </w:p>
+    <w:p>
+      <w:pPr>
+        <w:pStyle w:val="ListParagraph"/>
+        <w:numPr>
+          <w:ilvl w:val="0"/>
+          <w:numId w:val="14"/>
+        </w:numPr>
+      </w:pPr>
+      <w:r>
+        <w:t>Functional notation, providing a different notation for C-style casts.</w:t>
+      </w:r>
+    </w:p>
+    <w:p/>
+    <w:p>
+      <w:pPr>
+        <w:pStyle w:val="ListParagraph"/>
+        <w:numPr>
+          <w:ilvl w:val="0"/>
+          <w:numId w:val="15"/>
+        </w:numPr>
+        <w:rPr>
+          <w:b/>
+          <w:bCs/>
+        </w:rPr>
+      </w:pPr>
+      <w:r>
+        <w:rPr>
+          <w:b/>
+          <w:bCs/>
+        </w:rPr>
+        <w:t>Avice –</w:t>
+      </w:r>
+    </w:p>
+    <w:p>
+      <w:pPr>
+        <w:pStyle w:val="ListParagraph"/>
+        <w:numPr>
+          <w:ilvl w:val="0"/>
+          <w:numId w:val="15"/>
+        </w:numPr>
+        <w:rPr>
+          <w:b/>
+          <w:bCs/>
+        </w:rPr>
+      </w:pPr>
+      <w:r>
+        <w:t xml:space="preserve">Prefer prefix </w:t>
+      </w:r>
+      <w:r>
+        <w:rPr>
+          <w:b/>
+          <w:bCs/>
+          <w:i/>
+          <w:iCs/>
+        </w:rPr>
+        <w:t>++</w:t>
+      </w:r>
+      <w:r>
+        <w:t xml:space="preserve"> over suffix </w:t>
+      </w:r>
+      <w:r>
+        <w:rPr>
+          <w:b/>
+          <w:bCs/>
+          <w:i/>
+          <w:iCs/>
+        </w:rPr>
+        <w:t>++</w:t>
+      </w:r>
+      <w:r>
+        <w:t>.</w:t>
+      </w:r>
+    </w:p>
+    <w:p>
+      <w:pPr>
+        <w:pStyle w:val="ListParagraph"/>
+        <w:numPr>
+          <w:ilvl w:val="0"/>
+          <w:numId w:val="15"/>
+        </w:numPr>
+        <w:rPr>
+          <w:b/>
+          <w:bCs/>
+        </w:rPr>
+      </w:pPr>
+      <w:r>
+        <w:t>Use resource handles to avoid leaks, premature deletion and double deletion.</w:t>
+      </w:r>
+    </w:p>
+    <w:p>
+      <w:pPr>
+        <w:pStyle w:val="ListParagraph"/>
+        <w:numPr>
+          <w:ilvl w:val="0"/>
+          <w:numId w:val="15"/>
+        </w:numPr>
+        <w:rPr>
+          <w:b/>
+          <w:bCs/>
+        </w:rPr>
+      </w:pPr>
+      <w:r>
+        <w:t>Don’t put objects on the free store if you don’t have to; prefer scoped variables.</w:t>
+      </w:r>
+    </w:p>
+    <w:p>
+      <w:pPr>
+        <w:pStyle w:val="ListParagraph"/>
+        <w:numPr>
+          <w:ilvl w:val="0"/>
+          <w:numId w:val="15"/>
+        </w:numPr>
+        <w:rPr>
+          <w:b/>
+          <w:bCs/>
+        </w:rPr>
+      </w:pPr>
+      <w:r>
+        <w:t>Avoid naked ‘</w:t>
+      </w:r>
+      <w:r>
+        <w:rPr>
+          <w:i/>
+          <w:iCs/>
+        </w:rPr>
+        <w:t>new</w:t>
+      </w:r>
+      <w:r>
+        <w:t>’ and naked ‘</w:t>
+      </w:r>
+      <w:r>
+        <w:rPr>
+          <w:i/>
+          <w:iCs/>
+        </w:rPr>
+        <w:t>delete</w:t>
+      </w:r>
+      <w:r>
+        <w:t>’.</w:t>
+      </w:r>
+    </w:p>
+    <w:p>
+      <w:pPr>
+        <w:pStyle w:val="ListParagraph"/>
+        <w:numPr>
+          <w:ilvl w:val="0"/>
+          <w:numId w:val="15"/>
+        </w:numPr>
+        <w:rPr>
+          <w:b/>
+          <w:bCs/>
+        </w:rPr>
+      </w:pPr>
+      <w:r>
+        <w:t>Use RAII (Resource Acquisition Is Initialisation).</w:t>
+      </w:r>
+    </w:p>
+    <w:p>
+      <w:pPr>
+        <w:pStyle w:val="ListParagraph"/>
+        <w:numPr>
+          <w:ilvl w:val="0"/>
+          <w:numId w:val="15"/>
+        </w:numPr>
+        <w:rPr>
+          <w:b/>
+          <w:bCs/>
+        </w:rPr>
+      </w:pPr>
+      <w:r>
+        <w:t>Prefer a named function object to a lambda if the operation requires comments.</w:t>
+      </w:r>
+    </w:p>
+    <w:p>
+      <w:pPr>
+        <w:pStyle w:val="ListParagraph"/>
+        <w:numPr>
+          <w:ilvl w:val="0"/>
+          <w:numId w:val="15"/>
+        </w:numPr>
+        <w:rPr>
+          <w:b/>
+          <w:bCs/>
+        </w:rPr>
+      </w:pPr>
+      <w:r>
+        <w:t>Prefer a named function object to a lambda if the operation is generally useful.</w:t>
+      </w:r>
+    </w:p>
+    <w:p>
+      <w:pPr>
+        <w:pStyle w:val="ListParagraph"/>
+        <w:numPr>
+          <w:ilvl w:val="0"/>
+          <w:numId w:val="15"/>
+        </w:numPr>
+        <w:rPr>
+          <w:b/>
+          <w:bCs/>
+        </w:rPr>
+      </w:pPr>
+      <w:r>
+        <w:t>Keep lambdas short.</w:t>
+      </w:r>
+    </w:p>
+    <w:p>
+      <w:pPr>
+        <w:pStyle w:val="ListParagraph"/>
+        <w:numPr>
+          <w:ilvl w:val="0"/>
+          <w:numId w:val="15"/>
+        </w:numPr>
+        <w:rPr>
+          <w:b/>
+          <w:bCs/>
+        </w:rPr>
+      </w:pPr>
+      <w:r>
+        <w:t>For maintainability and correctness, be careful about capture by reference.</w:t>
+      </w:r>
+    </w:p>
+    <w:p>
+      <w:pPr>
+        <w:pStyle w:val="ListParagraph"/>
+        <w:numPr>
+          <w:ilvl w:val="0"/>
+          <w:numId w:val="15"/>
+        </w:numPr>
+        <w:rPr>
+          <w:b/>
+          <w:bCs/>
+        </w:rPr>
+      </w:pPr>
+      <w:r>
+        <w:t>Let the compiler deduce the return type of a lambda.</w:t>
+      </w:r>
+    </w:p>
+    <w:p>
+      <w:pPr>
+        <w:pStyle w:val="ListParagraph"/>
+        <w:numPr>
+          <w:ilvl w:val="0"/>
+          <w:numId w:val="15"/>
+        </w:numPr>
+        <w:rPr>
+          <w:b/>
+          <w:bCs/>
+        </w:rPr>
+      </w:pPr>
+      <w:r>
+        <w:t xml:space="preserve">Use the </w:t>
+      </w:r>
+      <w:r>
+        <w:rPr>
+          <w:i/>
+          <w:iCs/>
+        </w:rPr>
+        <w:t>T{e}</w:t>
+      </w:r>
+      <w:r>
+        <w:t xml:space="preserve"> notation for construction.</w:t>
+      </w:r>
+    </w:p>
+    <w:p>
+      <w:pPr>
+        <w:pStyle w:val="ListParagraph"/>
+        <w:numPr>
+          <w:ilvl w:val="0"/>
+          <w:numId w:val="15"/>
+        </w:numPr>
+        <w:rPr>
+          <w:b/>
+          <w:bCs/>
+        </w:rPr>
+      </w:pPr>
+      <w:r>
+        <w:t>Avoid explicit type conversion (casts).</w:t>
+      </w:r>
+    </w:p>
+    <w:p>
+      <w:pPr>
+        <w:pStyle w:val="ListParagraph"/>
+        <w:numPr>
+          <w:ilvl w:val="0"/>
+          <w:numId w:val="15"/>
+        </w:numPr>
+        <w:rPr>
+          <w:b/>
+          <w:bCs/>
+        </w:rPr>
+      </w:pPr>
+      <w:r>
+        <w:t>When explicit type conversion is necessary, prefer a named cast.</w:t>
+      </w:r>
+    </w:p>
+    <w:p>
+      <w:pPr>
+        <w:pStyle w:val="ListParagraph"/>
+        <w:numPr>
+          <w:ilvl w:val="0"/>
+          <w:numId w:val="15"/>
+        </w:numPr>
+        <w:rPr>
+          <w:b/>
+          <w:bCs/>
+        </w:rPr>
+      </w:pPr>
+      <w:r>
+        <w:t xml:space="preserve">Consider using a run-time checked cast, such as </w:t>
+      </w:r>
+      <w:proofErr w:type="spellStart"/>
+      <w:r>
+        <w:rPr>
+          <w:i/>
+          <w:iCs/>
+        </w:rPr>
+        <w:t>narrow_cast</w:t>
+      </w:r>
+      <w:proofErr w:type="spellEnd"/>
+      <w:r>
+        <w:rPr>
+          <w:i/>
+          <w:iCs/>
+        </w:rPr>
+        <w:t>&lt;</w:t>
+      </w:r>
+      <w:proofErr w:type="gramStart"/>
+      <w:r>
+        <w:rPr>
+          <w:i/>
+          <w:iCs/>
+        </w:rPr>
+        <w:t>&gt;(</w:t>
+      </w:r>
+      <w:proofErr w:type="gramEnd"/>
+      <w:r>
+        <w:rPr>
+          <w:i/>
+          <w:iCs/>
+        </w:rPr>
+        <w:t>)</w:t>
+      </w:r>
+      <w:r>
+        <w:t>, for conversion between numeric types.</w:t>
       </w:r>
     </w:p>
     <w:sectPr>
@@ -1109,6 +1844,119 @@
     </w:lvl>
   </w:abstractNum>
   <w:abstractNum w:abstractNumId="1" w15:restartNumberingAfterBreak="0">
+    <w:nsid w:val="180A76CE"/>
+    <w:multiLevelType w:val="hybridMultilevel"/>
+    <w:tmpl w:val="436853D4"/>
+    <w:lvl w:ilvl="0" w:tplc="40090001">
+      <w:start w:val="1"/>
+      <w:numFmt w:val="bullet"/>
+      <w:lvlText w:val=""/>
+      <w:lvlJc w:val="left"/>
+      <w:pPr>
+        <w:ind w:left="360" w:hanging="360"/>
+      </w:pPr>
+      <w:rPr>
+        <w:rFonts w:ascii="Symbol" w:hAnsi="Symbol" w:hint="default"/>
+      </w:rPr>
+    </w:lvl>
+    <w:lvl w:ilvl="1" w:tplc="40090003" w:tentative="1">
+      <w:start w:val="1"/>
+      <w:numFmt w:val="bullet"/>
+      <w:lvlText w:val="o"/>
+      <w:lvlJc w:val="left"/>
+      <w:pPr>
+        <w:ind w:left="1080" w:hanging="360"/>
+      </w:pPr>
+      <w:rPr>
+        <w:rFonts w:ascii="Courier New" w:hAnsi="Courier New" w:cs="Courier New" w:hint="default"/>
+      </w:rPr>
+    </w:lvl>
+    <w:lvl w:ilvl="2" w:tplc="40090005" w:tentative="1">
+      <w:start w:val="1"/>
+      <w:numFmt w:val="bullet"/>
+      <w:lvlText w:val=""/>
+      <w:lvlJc w:val="left"/>
+      <w:pPr>
+        <w:ind w:left="1800" w:hanging="360"/>
+      </w:pPr>
+      <w:rPr>
+        <w:rFonts w:ascii="Wingdings" w:hAnsi="Wingdings" w:hint="default"/>
+      </w:rPr>
+    </w:lvl>
+    <w:lvl w:ilvl="3" w:tplc="40090001" w:tentative="1">
+      <w:start w:val="1"/>
+      <w:numFmt w:val="bullet"/>
+      <w:lvlText w:val=""/>
+      <w:lvlJc w:val="left"/>
+      <w:pPr>
+        <w:ind w:left="2520" w:hanging="360"/>
+      </w:pPr>
+      <w:rPr>
+        <w:rFonts w:ascii="Symbol" w:hAnsi="Symbol" w:hint="default"/>
+      </w:rPr>
+    </w:lvl>
+    <w:lvl w:ilvl="4" w:tplc="40090003" w:tentative="1">
+      <w:start w:val="1"/>
+      <w:numFmt w:val="bullet"/>
+      <w:lvlText w:val="o"/>
+      <w:lvlJc w:val="left"/>
+      <w:pPr>
+        <w:ind w:left="3240" w:hanging="360"/>
+      </w:pPr>
+      <w:rPr>
+        <w:rFonts w:ascii="Courier New" w:hAnsi="Courier New" w:cs="Courier New" w:hint="default"/>
+      </w:rPr>
+    </w:lvl>
+    <w:lvl w:ilvl="5" w:tplc="40090005" w:tentative="1">
+      <w:start w:val="1"/>
+      <w:numFmt w:val="bullet"/>
+      <w:lvlText w:val=""/>
+      <w:lvlJc w:val="left"/>
+      <w:pPr>
+        <w:ind w:left="3960" w:hanging="360"/>
+      </w:pPr>
+      <w:rPr>
+        <w:rFonts w:ascii="Wingdings" w:hAnsi="Wingdings" w:hint="default"/>
+      </w:rPr>
+    </w:lvl>
+    <w:lvl w:ilvl="6" w:tplc="40090001" w:tentative="1">
+      <w:start w:val="1"/>
+      <w:numFmt w:val="bullet"/>
+      <w:lvlText w:val=""/>
+      <w:lvlJc w:val="left"/>
+      <w:pPr>
+        <w:ind w:left="4680" w:hanging="360"/>
+      </w:pPr>
+      <w:rPr>
+        <w:rFonts w:ascii="Symbol" w:hAnsi="Symbol" w:hint="default"/>
+      </w:rPr>
+    </w:lvl>
+    <w:lvl w:ilvl="7" w:tplc="40090003" w:tentative="1">
+      <w:start w:val="1"/>
+      <w:numFmt w:val="bullet"/>
+      <w:lvlText w:val="o"/>
+      <w:lvlJc w:val="left"/>
+      <w:pPr>
+        <w:ind w:left="5400" w:hanging="360"/>
+      </w:pPr>
+      <w:rPr>
+        <w:rFonts w:ascii="Courier New" w:hAnsi="Courier New" w:cs="Courier New" w:hint="default"/>
+      </w:rPr>
+    </w:lvl>
+    <w:lvl w:ilvl="8" w:tplc="40090005" w:tentative="1">
+      <w:start w:val="1"/>
+      <w:numFmt w:val="bullet"/>
+      <w:lvlText w:val=""/>
+      <w:lvlJc w:val="left"/>
+      <w:pPr>
+        <w:ind w:left="6120" w:hanging="360"/>
+      </w:pPr>
+      <w:rPr>
+        <w:rFonts w:ascii="Wingdings" w:hAnsi="Wingdings" w:hint="default"/>
+      </w:rPr>
+    </w:lvl>
+  </w:abstractNum>
+  <w:abstractNum w:abstractNumId="2" w15:restartNumberingAfterBreak="0">
     <w:nsid w:val="1A0A35A6"/>
     <w:multiLevelType w:val="hybridMultilevel"/>
     <w:tmpl w:val="E1BA44CA"/>
@@ -1221,10 +2069,349 @@
       </w:rPr>
     </w:lvl>
   </w:abstractNum>
-  <w:abstractNum w:abstractNumId="2" w15:restartNumberingAfterBreak="0">
+  <w:abstractNum w:abstractNumId="3" w15:restartNumberingAfterBreak="0">
+    <w:nsid w:val="2A745B5E"/>
+    <w:multiLevelType w:val="hybridMultilevel"/>
+    <w:tmpl w:val="03AAE7E6"/>
+    <w:lvl w:ilvl="0" w:tplc="4009000B">
+      <w:start w:val="1"/>
+      <w:numFmt w:val="bullet"/>
+      <w:lvlText w:val=""/>
+      <w:lvlJc w:val="left"/>
+      <w:pPr>
+        <w:ind w:left="360" w:hanging="360"/>
+      </w:pPr>
+      <w:rPr>
+        <w:rFonts w:ascii="Wingdings" w:hAnsi="Wingdings" w:hint="default"/>
+      </w:rPr>
+    </w:lvl>
+    <w:lvl w:ilvl="1" w:tplc="40090003" w:tentative="1">
+      <w:start w:val="1"/>
+      <w:numFmt w:val="bullet"/>
+      <w:lvlText w:val="o"/>
+      <w:lvlJc w:val="left"/>
+      <w:pPr>
+        <w:ind w:left="1080" w:hanging="360"/>
+      </w:pPr>
+      <w:rPr>
+        <w:rFonts w:ascii="Courier New" w:hAnsi="Courier New" w:cs="Courier New" w:hint="default"/>
+      </w:rPr>
+    </w:lvl>
+    <w:lvl w:ilvl="2" w:tplc="40090005" w:tentative="1">
+      <w:start w:val="1"/>
+      <w:numFmt w:val="bullet"/>
+      <w:lvlText w:val=""/>
+      <w:lvlJc w:val="left"/>
+      <w:pPr>
+        <w:ind w:left="1800" w:hanging="360"/>
+      </w:pPr>
+      <w:rPr>
+        <w:rFonts w:ascii="Wingdings" w:hAnsi="Wingdings" w:hint="default"/>
+      </w:rPr>
+    </w:lvl>
+    <w:lvl w:ilvl="3" w:tplc="40090001" w:tentative="1">
+      <w:start w:val="1"/>
+      <w:numFmt w:val="bullet"/>
+      <w:lvlText w:val=""/>
+      <w:lvlJc w:val="left"/>
+      <w:pPr>
+        <w:ind w:left="2520" w:hanging="360"/>
+      </w:pPr>
+      <w:rPr>
+        <w:rFonts w:ascii="Symbol" w:hAnsi="Symbol" w:hint="default"/>
+      </w:rPr>
+    </w:lvl>
+    <w:lvl w:ilvl="4" w:tplc="40090003" w:tentative="1">
+      <w:start w:val="1"/>
+      <w:numFmt w:val="bullet"/>
+      <w:lvlText w:val="o"/>
+      <w:lvlJc w:val="left"/>
+      <w:pPr>
+        <w:ind w:left="3240" w:hanging="360"/>
+      </w:pPr>
+      <w:rPr>
+        <w:rFonts w:ascii="Courier New" w:hAnsi="Courier New" w:cs="Courier New" w:hint="default"/>
+      </w:rPr>
+    </w:lvl>
+    <w:lvl w:ilvl="5" w:tplc="40090005" w:tentative="1">
+      <w:start w:val="1"/>
+      <w:numFmt w:val="bullet"/>
+      <w:lvlText w:val=""/>
+      <w:lvlJc w:val="left"/>
+      <w:pPr>
+        <w:ind w:left="3960" w:hanging="360"/>
+      </w:pPr>
+      <w:rPr>
+        <w:rFonts w:ascii="Wingdings" w:hAnsi="Wingdings" w:hint="default"/>
+      </w:rPr>
+    </w:lvl>
+    <w:lvl w:ilvl="6" w:tplc="40090001" w:tentative="1">
+      <w:start w:val="1"/>
+      <w:numFmt w:val="bullet"/>
+      <w:lvlText w:val=""/>
+      <w:lvlJc w:val="left"/>
+      <w:pPr>
+        <w:ind w:left="4680" w:hanging="360"/>
+      </w:pPr>
+      <w:rPr>
+        <w:rFonts w:ascii="Symbol" w:hAnsi="Symbol" w:hint="default"/>
+      </w:rPr>
+    </w:lvl>
+    <w:lvl w:ilvl="7" w:tplc="40090003" w:tentative="1">
+      <w:start w:val="1"/>
+      <w:numFmt w:val="bullet"/>
+      <w:lvlText w:val="o"/>
+      <w:lvlJc w:val="left"/>
+      <w:pPr>
+        <w:ind w:left="5400" w:hanging="360"/>
+      </w:pPr>
+      <w:rPr>
+        <w:rFonts w:ascii="Courier New" w:hAnsi="Courier New" w:cs="Courier New" w:hint="default"/>
+      </w:rPr>
+    </w:lvl>
+    <w:lvl w:ilvl="8" w:tplc="40090005" w:tentative="1">
+      <w:start w:val="1"/>
+      <w:numFmt w:val="bullet"/>
+      <w:lvlText w:val=""/>
+      <w:lvlJc w:val="left"/>
+      <w:pPr>
+        <w:ind w:left="6120" w:hanging="360"/>
+      </w:pPr>
+      <w:rPr>
+        <w:rFonts w:ascii="Wingdings" w:hAnsi="Wingdings" w:hint="default"/>
+      </w:rPr>
+    </w:lvl>
+  </w:abstractNum>
+  <w:abstractNum w:abstractNumId="4" w15:restartNumberingAfterBreak="0">
+    <w:nsid w:val="30170C68"/>
+    <w:multiLevelType w:val="hybridMultilevel"/>
+    <w:tmpl w:val="9FDC6A0A"/>
+    <w:lvl w:ilvl="0" w:tplc="4009000B">
+      <w:start w:val="1"/>
+      <w:numFmt w:val="bullet"/>
+      <w:lvlText w:val=""/>
+      <w:lvlJc w:val="left"/>
+      <w:pPr>
+        <w:ind w:left="720" w:hanging="360"/>
+      </w:pPr>
+      <w:rPr>
+        <w:rFonts w:ascii="Wingdings" w:hAnsi="Wingdings" w:hint="default"/>
+      </w:rPr>
+    </w:lvl>
+    <w:lvl w:ilvl="1" w:tplc="40090003" w:tentative="1">
+      <w:start w:val="1"/>
+      <w:numFmt w:val="bullet"/>
+      <w:lvlText w:val="o"/>
+      <w:lvlJc w:val="left"/>
+      <w:pPr>
+        <w:ind w:left="1440" w:hanging="360"/>
+      </w:pPr>
+      <w:rPr>
+        <w:rFonts w:ascii="Courier New" w:hAnsi="Courier New" w:cs="Courier New" w:hint="default"/>
+      </w:rPr>
+    </w:lvl>
+    <w:lvl w:ilvl="2" w:tplc="40090005" w:tentative="1">
+      <w:start w:val="1"/>
+      <w:numFmt w:val="bullet"/>
+      <w:lvlText w:val=""/>
+      <w:lvlJc w:val="left"/>
+      <w:pPr>
+        <w:ind w:left="2160" w:hanging="360"/>
+      </w:pPr>
+      <w:rPr>
+        <w:rFonts w:ascii="Wingdings" w:hAnsi="Wingdings" w:hint="default"/>
+      </w:rPr>
+    </w:lvl>
+    <w:lvl w:ilvl="3" w:tplc="40090001" w:tentative="1">
+      <w:start w:val="1"/>
+      <w:numFmt w:val="bullet"/>
+      <w:lvlText w:val=""/>
+      <w:lvlJc w:val="left"/>
+      <w:pPr>
+        <w:ind w:left="2880" w:hanging="360"/>
+      </w:pPr>
+      <w:rPr>
+        <w:rFonts w:ascii="Symbol" w:hAnsi="Symbol" w:hint="default"/>
+      </w:rPr>
+    </w:lvl>
+    <w:lvl w:ilvl="4" w:tplc="40090003" w:tentative="1">
+      <w:start w:val="1"/>
+      <w:numFmt w:val="bullet"/>
+      <w:lvlText w:val="o"/>
+      <w:lvlJc w:val="left"/>
+      <w:pPr>
+        <w:ind w:left="3600" w:hanging="360"/>
+      </w:pPr>
+      <w:rPr>
+        <w:rFonts w:ascii="Courier New" w:hAnsi="Courier New" w:cs="Courier New" w:hint="default"/>
+      </w:rPr>
+    </w:lvl>
+    <w:lvl w:ilvl="5" w:tplc="40090005" w:tentative="1">
+      <w:start w:val="1"/>
+      <w:numFmt w:val="bullet"/>
+      <w:lvlText w:val=""/>
+      <w:lvlJc w:val="left"/>
+      <w:pPr>
+        <w:ind w:left="4320" w:hanging="360"/>
+      </w:pPr>
+      <w:rPr>
+        <w:rFonts w:ascii="Wingdings" w:hAnsi="Wingdings" w:hint="default"/>
+      </w:rPr>
+    </w:lvl>
+    <w:lvl w:ilvl="6" w:tplc="40090001" w:tentative="1">
+      <w:start w:val="1"/>
+      <w:numFmt w:val="bullet"/>
+      <w:lvlText w:val=""/>
+      <w:lvlJc w:val="left"/>
+      <w:pPr>
+        <w:ind w:left="5040" w:hanging="360"/>
+      </w:pPr>
+      <w:rPr>
+        <w:rFonts w:ascii="Symbol" w:hAnsi="Symbol" w:hint="default"/>
+      </w:rPr>
+    </w:lvl>
+    <w:lvl w:ilvl="7" w:tplc="40090003" w:tentative="1">
+      <w:start w:val="1"/>
+      <w:numFmt w:val="bullet"/>
+      <w:lvlText w:val="o"/>
+      <w:lvlJc w:val="left"/>
+      <w:pPr>
+        <w:ind w:left="5760" w:hanging="360"/>
+      </w:pPr>
+      <w:rPr>
+        <w:rFonts w:ascii="Courier New" w:hAnsi="Courier New" w:cs="Courier New" w:hint="default"/>
+      </w:rPr>
+    </w:lvl>
+    <w:lvl w:ilvl="8" w:tplc="40090005" w:tentative="1">
+      <w:start w:val="1"/>
+      <w:numFmt w:val="bullet"/>
+      <w:lvlText w:val=""/>
+      <w:lvlJc w:val="left"/>
+      <w:pPr>
+        <w:ind w:left="6480" w:hanging="360"/>
+      </w:pPr>
+      <w:rPr>
+        <w:rFonts w:ascii="Wingdings" w:hAnsi="Wingdings" w:hint="default"/>
+      </w:rPr>
+    </w:lvl>
+  </w:abstractNum>
+  <w:abstractNum w:abstractNumId="5" w15:restartNumberingAfterBreak="0">
+    <w:nsid w:val="305F6EF7"/>
+    <w:multiLevelType w:val="hybridMultilevel"/>
+    <w:tmpl w:val="B7AE3B4C"/>
+    <w:lvl w:ilvl="0" w:tplc="40090003">
+      <w:start w:val="1"/>
+      <w:numFmt w:val="bullet"/>
+      <w:lvlText w:val="o"/>
+      <w:lvlJc w:val="left"/>
+      <w:pPr>
+        <w:ind w:left="1080" w:hanging="360"/>
+      </w:pPr>
+      <w:rPr>
+        <w:rFonts w:ascii="Courier New" w:hAnsi="Courier New" w:cs="Courier New" w:hint="default"/>
+      </w:rPr>
+    </w:lvl>
+    <w:lvl w:ilvl="1" w:tplc="40090003" w:tentative="1">
+      <w:start w:val="1"/>
+      <w:numFmt w:val="bullet"/>
+      <w:lvlText w:val="o"/>
+      <w:lvlJc w:val="left"/>
+      <w:pPr>
+        <w:ind w:left="1800" w:hanging="360"/>
+      </w:pPr>
+      <w:rPr>
+        <w:rFonts w:ascii="Courier New" w:hAnsi="Courier New" w:cs="Courier New" w:hint="default"/>
+      </w:rPr>
+    </w:lvl>
+    <w:lvl w:ilvl="2" w:tplc="40090005" w:tentative="1">
+      <w:start w:val="1"/>
+      <w:numFmt w:val="bullet"/>
+      <w:lvlText w:val=""/>
+      <w:lvlJc w:val="left"/>
+      <w:pPr>
+        <w:ind w:left="2520" w:hanging="360"/>
+      </w:pPr>
+      <w:rPr>
+        <w:rFonts w:ascii="Wingdings" w:hAnsi="Wingdings" w:hint="default"/>
+      </w:rPr>
+    </w:lvl>
+    <w:lvl w:ilvl="3" w:tplc="40090001" w:tentative="1">
+      <w:start w:val="1"/>
+      <w:numFmt w:val="bullet"/>
+      <w:lvlText w:val=""/>
+      <w:lvlJc w:val="left"/>
+      <w:pPr>
+        <w:ind w:left="3240" w:hanging="360"/>
+      </w:pPr>
+      <w:rPr>
+        <w:rFonts w:ascii="Symbol" w:hAnsi="Symbol" w:hint="default"/>
+      </w:rPr>
+    </w:lvl>
+    <w:lvl w:ilvl="4" w:tplc="40090003" w:tentative="1">
+      <w:start w:val="1"/>
+      <w:numFmt w:val="bullet"/>
+      <w:lvlText w:val="o"/>
+      <w:lvlJc w:val="left"/>
+      <w:pPr>
+        <w:ind w:left="3960" w:hanging="360"/>
+      </w:pPr>
+      <w:rPr>
+        <w:rFonts w:ascii="Courier New" w:hAnsi="Courier New" w:cs="Courier New" w:hint="default"/>
+      </w:rPr>
+    </w:lvl>
+    <w:lvl w:ilvl="5" w:tplc="40090005" w:tentative="1">
+      <w:start w:val="1"/>
+      <w:numFmt w:val="bullet"/>
+      <w:lvlText w:val=""/>
+      <w:lvlJc w:val="left"/>
+      <w:pPr>
+        <w:ind w:left="4680" w:hanging="360"/>
+      </w:pPr>
+      <w:rPr>
+        <w:rFonts w:ascii="Wingdings" w:hAnsi="Wingdings" w:hint="default"/>
+      </w:rPr>
+    </w:lvl>
+    <w:lvl w:ilvl="6" w:tplc="40090001" w:tentative="1">
+      <w:start w:val="1"/>
+      <w:numFmt w:val="bullet"/>
+      <w:lvlText w:val=""/>
+      <w:lvlJc w:val="left"/>
+      <w:pPr>
+        <w:ind w:left="5400" w:hanging="360"/>
+      </w:pPr>
+      <w:rPr>
+        <w:rFonts w:ascii="Symbol" w:hAnsi="Symbol" w:hint="default"/>
+      </w:rPr>
+    </w:lvl>
+    <w:lvl w:ilvl="7" w:tplc="40090003" w:tentative="1">
+      <w:start w:val="1"/>
+      <w:numFmt w:val="bullet"/>
+      <w:lvlText w:val="o"/>
+      <w:lvlJc w:val="left"/>
+      <w:pPr>
+        <w:ind w:left="6120" w:hanging="360"/>
+      </w:pPr>
+      <w:rPr>
+        <w:rFonts w:ascii="Courier New" w:hAnsi="Courier New" w:cs="Courier New" w:hint="default"/>
+      </w:rPr>
+    </w:lvl>
+    <w:lvl w:ilvl="8" w:tplc="40090005" w:tentative="1">
+      <w:start w:val="1"/>
+      <w:numFmt w:val="bullet"/>
+      <w:lvlText w:val=""/>
+      <w:lvlJc w:val="left"/>
+      <w:pPr>
+        <w:ind w:left="6840" w:hanging="360"/>
+      </w:pPr>
+      <w:rPr>
+        <w:rFonts w:ascii="Wingdings" w:hAnsi="Wingdings" w:hint="default"/>
+      </w:rPr>
+    </w:lvl>
+  </w:abstractNum>
+  <w:abstractNum w:abstractNumId="6" w15:restartNumberingAfterBreak="0">
     <w:nsid w:val="3CC51D1C"/>
     <w:multiLevelType w:val="hybridMultilevel"/>
-    <w:tmpl w:val="E90E7B18"/>
+    <w:tmpl w:val="F782C5AA"/>
     <w:lvl w:ilvl="0" w:tplc="40090001">
       <w:start w:val="1"/>
       <w:numFmt w:val="bullet"/>
@@ -1334,7 +2521,7 @@
       </w:rPr>
     </w:lvl>
   </w:abstractNum>
-  <w:abstractNum w:abstractNumId="3" w15:restartNumberingAfterBreak="0">
+  <w:abstractNum w:abstractNumId="7" w15:restartNumberingAfterBreak="0">
     <w:nsid w:val="40C50E2C"/>
     <w:multiLevelType w:val="hybridMultilevel"/>
     <w:tmpl w:val="DFECEC98"/>
@@ -1447,7 +2634,120 @@
       </w:rPr>
     </w:lvl>
   </w:abstractNum>
-  <w:abstractNum w:abstractNumId="4" w15:restartNumberingAfterBreak="0">
+  <w:abstractNum w:abstractNumId="8" w15:restartNumberingAfterBreak="0">
+    <w:nsid w:val="46863966"/>
+    <w:multiLevelType w:val="hybridMultilevel"/>
+    <w:tmpl w:val="7AD6FA0E"/>
+    <w:lvl w:ilvl="0" w:tplc="4009000B">
+      <w:start w:val="1"/>
+      <w:numFmt w:val="bullet"/>
+      <w:lvlText w:val=""/>
+      <w:lvlJc w:val="left"/>
+      <w:pPr>
+        <w:ind w:left="360" w:hanging="360"/>
+      </w:pPr>
+      <w:rPr>
+        <w:rFonts w:ascii="Wingdings" w:hAnsi="Wingdings" w:hint="default"/>
+      </w:rPr>
+    </w:lvl>
+    <w:lvl w:ilvl="1" w:tplc="40090003" w:tentative="1">
+      <w:start w:val="1"/>
+      <w:numFmt w:val="bullet"/>
+      <w:lvlText w:val="o"/>
+      <w:lvlJc w:val="left"/>
+      <w:pPr>
+        <w:ind w:left="1080" w:hanging="360"/>
+      </w:pPr>
+      <w:rPr>
+        <w:rFonts w:ascii="Courier New" w:hAnsi="Courier New" w:cs="Courier New" w:hint="default"/>
+      </w:rPr>
+    </w:lvl>
+    <w:lvl w:ilvl="2" w:tplc="40090005" w:tentative="1">
+      <w:start w:val="1"/>
+      <w:numFmt w:val="bullet"/>
+      <w:lvlText w:val=""/>
+      <w:lvlJc w:val="left"/>
+      <w:pPr>
+        <w:ind w:left="1800" w:hanging="360"/>
+      </w:pPr>
+      <w:rPr>
+        <w:rFonts w:ascii="Wingdings" w:hAnsi="Wingdings" w:hint="default"/>
+      </w:rPr>
+    </w:lvl>
+    <w:lvl w:ilvl="3" w:tplc="40090001" w:tentative="1">
+      <w:start w:val="1"/>
+      <w:numFmt w:val="bullet"/>
+      <w:lvlText w:val=""/>
+      <w:lvlJc w:val="left"/>
+      <w:pPr>
+        <w:ind w:left="2520" w:hanging="360"/>
+      </w:pPr>
+      <w:rPr>
+        <w:rFonts w:ascii="Symbol" w:hAnsi="Symbol" w:hint="default"/>
+      </w:rPr>
+    </w:lvl>
+    <w:lvl w:ilvl="4" w:tplc="40090003" w:tentative="1">
+      <w:start w:val="1"/>
+      <w:numFmt w:val="bullet"/>
+      <w:lvlText w:val="o"/>
+      <w:lvlJc w:val="left"/>
+      <w:pPr>
+        <w:ind w:left="3240" w:hanging="360"/>
+      </w:pPr>
+      <w:rPr>
+        <w:rFonts w:ascii="Courier New" w:hAnsi="Courier New" w:cs="Courier New" w:hint="default"/>
+      </w:rPr>
+    </w:lvl>
+    <w:lvl w:ilvl="5" w:tplc="40090005" w:tentative="1">
+      <w:start w:val="1"/>
+      <w:numFmt w:val="bullet"/>
+      <w:lvlText w:val=""/>
+      <w:lvlJc w:val="left"/>
+      <w:pPr>
+        <w:ind w:left="3960" w:hanging="360"/>
+      </w:pPr>
+      <w:rPr>
+        <w:rFonts w:ascii="Wingdings" w:hAnsi="Wingdings" w:hint="default"/>
+      </w:rPr>
+    </w:lvl>
+    <w:lvl w:ilvl="6" w:tplc="40090001" w:tentative="1">
+      <w:start w:val="1"/>
+      <w:numFmt w:val="bullet"/>
+      <w:lvlText w:val=""/>
+      <w:lvlJc w:val="left"/>
+      <w:pPr>
+        <w:ind w:left="4680" w:hanging="360"/>
+      </w:pPr>
+      <w:rPr>
+        <w:rFonts w:ascii="Symbol" w:hAnsi="Symbol" w:hint="default"/>
+      </w:rPr>
+    </w:lvl>
+    <w:lvl w:ilvl="7" w:tplc="40090003" w:tentative="1">
+      <w:start w:val="1"/>
+      <w:numFmt w:val="bullet"/>
+      <w:lvlText w:val="o"/>
+      <w:lvlJc w:val="left"/>
+      <w:pPr>
+        <w:ind w:left="5400" w:hanging="360"/>
+      </w:pPr>
+      <w:rPr>
+        <w:rFonts w:ascii="Courier New" w:hAnsi="Courier New" w:cs="Courier New" w:hint="default"/>
+      </w:rPr>
+    </w:lvl>
+    <w:lvl w:ilvl="8" w:tplc="40090005" w:tentative="1">
+      <w:start w:val="1"/>
+      <w:numFmt w:val="bullet"/>
+      <w:lvlText w:val=""/>
+      <w:lvlJc w:val="left"/>
+      <w:pPr>
+        <w:ind w:left="6120" w:hanging="360"/>
+      </w:pPr>
+      <w:rPr>
+        <w:rFonts w:ascii="Wingdings" w:hAnsi="Wingdings" w:hint="default"/>
+      </w:rPr>
+    </w:lvl>
+  </w:abstractNum>
+  <w:abstractNum w:abstractNumId="9" w15:restartNumberingAfterBreak="0">
     <w:nsid w:val="49FC1C61"/>
     <w:multiLevelType w:val="hybridMultilevel"/>
     <w:tmpl w:val="F9E2D596"/>
@@ -1560,7 +2860,233 @@
       </w:rPr>
     </w:lvl>
   </w:abstractNum>
-  <w:abstractNum w:abstractNumId="5" w15:restartNumberingAfterBreak="0">
+  <w:abstractNum w:abstractNumId="10" w15:restartNumberingAfterBreak="0">
+    <w:nsid w:val="5781498A"/>
+    <w:multiLevelType w:val="hybridMultilevel"/>
+    <w:tmpl w:val="024C56A0"/>
+    <w:lvl w:ilvl="0" w:tplc="4009000B">
+      <w:start w:val="1"/>
+      <w:numFmt w:val="bullet"/>
+      <w:lvlText w:val=""/>
+      <w:lvlJc w:val="left"/>
+      <w:pPr>
+        <w:ind w:left="720" w:hanging="360"/>
+      </w:pPr>
+      <w:rPr>
+        <w:rFonts w:ascii="Wingdings" w:hAnsi="Wingdings" w:hint="default"/>
+      </w:rPr>
+    </w:lvl>
+    <w:lvl w:ilvl="1" w:tplc="40090003" w:tentative="1">
+      <w:start w:val="1"/>
+      <w:numFmt w:val="bullet"/>
+      <w:lvlText w:val="o"/>
+      <w:lvlJc w:val="left"/>
+      <w:pPr>
+        <w:ind w:left="1440" w:hanging="360"/>
+      </w:pPr>
+      <w:rPr>
+        <w:rFonts w:ascii="Courier New" w:hAnsi="Courier New" w:cs="Courier New" w:hint="default"/>
+      </w:rPr>
+    </w:lvl>
+    <w:lvl w:ilvl="2" w:tplc="40090005" w:tentative="1">
+      <w:start w:val="1"/>
+      <w:numFmt w:val="bullet"/>
+      <w:lvlText w:val=""/>
+      <w:lvlJc w:val="left"/>
+      <w:pPr>
+        <w:ind w:left="2160" w:hanging="360"/>
+      </w:pPr>
+      <w:rPr>
+        <w:rFonts w:ascii="Wingdings" w:hAnsi="Wingdings" w:hint="default"/>
+      </w:rPr>
+    </w:lvl>
+    <w:lvl w:ilvl="3" w:tplc="40090001" w:tentative="1">
+      <w:start w:val="1"/>
+      <w:numFmt w:val="bullet"/>
+      <w:lvlText w:val=""/>
+      <w:lvlJc w:val="left"/>
+      <w:pPr>
+        <w:ind w:left="2880" w:hanging="360"/>
+      </w:pPr>
+      <w:rPr>
+        <w:rFonts w:ascii="Symbol" w:hAnsi="Symbol" w:hint="default"/>
+      </w:rPr>
+    </w:lvl>
+    <w:lvl w:ilvl="4" w:tplc="40090003" w:tentative="1">
+      <w:start w:val="1"/>
+      <w:numFmt w:val="bullet"/>
+      <w:lvlText w:val="o"/>
+      <w:lvlJc w:val="left"/>
+      <w:pPr>
+        <w:ind w:left="3600" w:hanging="360"/>
+      </w:pPr>
+      <w:rPr>
+        <w:rFonts w:ascii="Courier New" w:hAnsi="Courier New" w:cs="Courier New" w:hint="default"/>
+      </w:rPr>
+    </w:lvl>
+    <w:lvl w:ilvl="5" w:tplc="40090005" w:tentative="1">
+      <w:start w:val="1"/>
+      <w:numFmt w:val="bullet"/>
+      <w:lvlText w:val=""/>
+      <w:lvlJc w:val="left"/>
+      <w:pPr>
+        <w:ind w:left="4320" w:hanging="360"/>
+      </w:pPr>
+      <w:rPr>
+        <w:rFonts w:ascii="Wingdings" w:hAnsi="Wingdings" w:hint="default"/>
+      </w:rPr>
+    </w:lvl>
+    <w:lvl w:ilvl="6" w:tplc="40090001" w:tentative="1">
+      <w:start w:val="1"/>
+      <w:numFmt w:val="bullet"/>
+      <w:lvlText w:val=""/>
+      <w:lvlJc w:val="left"/>
+      <w:pPr>
+        <w:ind w:left="5040" w:hanging="360"/>
+      </w:pPr>
+      <w:rPr>
+        <w:rFonts w:ascii="Symbol" w:hAnsi="Symbol" w:hint="default"/>
+      </w:rPr>
+    </w:lvl>
+    <w:lvl w:ilvl="7" w:tplc="40090003" w:tentative="1">
+      <w:start w:val="1"/>
+      <w:numFmt w:val="bullet"/>
+      <w:lvlText w:val="o"/>
+      <w:lvlJc w:val="left"/>
+      <w:pPr>
+        <w:ind w:left="5760" w:hanging="360"/>
+      </w:pPr>
+      <w:rPr>
+        <w:rFonts w:ascii="Courier New" w:hAnsi="Courier New" w:cs="Courier New" w:hint="default"/>
+      </w:rPr>
+    </w:lvl>
+    <w:lvl w:ilvl="8" w:tplc="40090005" w:tentative="1">
+      <w:start w:val="1"/>
+      <w:numFmt w:val="bullet"/>
+      <w:lvlText w:val=""/>
+      <w:lvlJc w:val="left"/>
+      <w:pPr>
+        <w:ind w:left="6480" w:hanging="360"/>
+      </w:pPr>
+      <w:rPr>
+        <w:rFonts w:ascii="Wingdings" w:hAnsi="Wingdings" w:hint="default"/>
+      </w:rPr>
+    </w:lvl>
+  </w:abstractNum>
+  <w:abstractNum w:abstractNumId="11" w15:restartNumberingAfterBreak="0">
+    <w:nsid w:val="5BF871CF"/>
+    <w:multiLevelType w:val="hybridMultilevel"/>
+    <w:tmpl w:val="759AFC5A"/>
+    <w:lvl w:ilvl="0" w:tplc="4009000B">
+      <w:start w:val="1"/>
+      <w:numFmt w:val="bullet"/>
+      <w:lvlText w:val=""/>
+      <w:lvlJc w:val="left"/>
+      <w:pPr>
+        <w:ind w:left="720" w:hanging="360"/>
+      </w:pPr>
+      <w:rPr>
+        <w:rFonts w:ascii="Wingdings" w:hAnsi="Wingdings" w:hint="default"/>
+      </w:rPr>
+    </w:lvl>
+    <w:lvl w:ilvl="1" w:tplc="40090003" w:tentative="1">
+      <w:start w:val="1"/>
+      <w:numFmt w:val="bullet"/>
+      <w:lvlText w:val="o"/>
+      <w:lvlJc w:val="left"/>
+      <w:pPr>
+        <w:ind w:left="1440" w:hanging="360"/>
+      </w:pPr>
+      <w:rPr>
+        <w:rFonts w:ascii="Courier New" w:hAnsi="Courier New" w:cs="Courier New" w:hint="default"/>
+      </w:rPr>
+    </w:lvl>
+    <w:lvl w:ilvl="2" w:tplc="40090005" w:tentative="1">
+      <w:start w:val="1"/>
+      <w:numFmt w:val="bullet"/>
+      <w:lvlText w:val=""/>
+      <w:lvlJc w:val="left"/>
+      <w:pPr>
+        <w:ind w:left="2160" w:hanging="360"/>
+      </w:pPr>
+      <w:rPr>
+        <w:rFonts w:ascii="Wingdings" w:hAnsi="Wingdings" w:hint="default"/>
+      </w:rPr>
+    </w:lvl>
+    <w:lvl w:ilvl="3" w:tplc="40090001" w:tentative="1">
+      <w:start w:val="1"/>
+      <w:numFmt w:val="bullet"/>
+      <w:lvlText w:val=""/>
+      <w:lvlJc w:val="left"/>
+      <w:pPr>
+        <w:ind w:left="2880" w:hanging="360"/>
+      </w:pPr>
+      <w:rPr>
+        <w:rFonts w:ascii="Symbol" w:hAnsi="Symbol" w:hint="default"/>
+      </w:rPr>
+    </w:lvl>
+    <w:lvl w:ilvl="4" w:tplc="40090003" w:tentative="1">
+      <w:start w:val="1"/>
+      <w:numFmt w:val="bullet"/>
+      <w:lvlText w:val="o"/>
+      <w:lvlJc w:val="left"/>
+      <w:pPr>
+        <w:ind w:left="3600" w:hanging="360"/>
+      </w:pPr>
+      <w:rPr>
+        <w:rFonts w:ascii="Courier New" w:hAnsi="Courier New" w:cs="Courier New" w:hint="default"/>
+      </w:rPr>
+    </w:lvl>
+    <w:lvl w:ilvl="5" w:tplc="40090005" w:tentative="1">
+      <w:start w:val="1"/>
+      <w:numFmt w:val="bullet"/>
+      <w:lvlText w:val=""/>
+      <w:lvlJc w:val="left"/>
+      <w:pPr>
+        <w:ind w:left="4320" w:hanging="360"/>
+      </w:pPr>
+      <w:rPr>
+        <w:rFonts w:ascii="Wingdings" w:hAnsi="Wingdings" w:hint="default"/>
+      </w:rPr>
+    </w:lvl>
+    <w:lvl w:ilvl="6" w:tplc="40090001" w:tentative="1">
+      <w:start w:val="1"/>
+      <w:numFmt w:val="bullet"/>
+      <w:lvlText w:val=""/>
+      <w:lvlJc w:val="left"/>
+      <w:pPr>
+        <w:ind w:left="5040" w:hanging="360"/>
+      </w:pPr>
+      <w:rPr>
+        <w:rFonts w:ascii="Symbol" w:hAnsi="Symbol" w:hint="default"/>
+      </w:rPr>
+    </w:lvl>
+    <w:lvl w:ilvl="7" w:tplc="40090003" w:tentative="1">
+      <w:start w:val="1"/>
+      <w:numFmt w:val="bullet"/>
+      <w:lvlText w:val="o"/>
+      <w:lvlJc w:val="left"/>
+      <w:pPr>
+        <w:ind w:left="5760" w:hanging="360"/>
+      </w:pPr>
+      <w:rPr>
+        <w:rFonts w:ascii="Courier New" w:hAnsi="Courier New" w:cs="Courier New" w:hint="default"/>
+      </w:rPr>
+    </w:lvl>
+    <w:lvl w:ilvl="8" w:tplc="40090005" w:tentative="1">
+      <w:start w:val="1"/>
+      <w:numFmt w:val="bullet"/>
+      <w:lvlText w:val=""/>
+      <w:lvlJc w:val="left"/>
+      <w:pPr>
+        <w:ind w:left="6480" w:hanging="360"/>
+      </w:pPr>
+      <w:rPr>
+        <w:rFonts w:ascii="Wingdings" w:hAnsi="Wingdings" w:hint="default"/>
+      </w:rPr>
+    </w:lvl>
+  </w:abstractNum>
+  <w:abstractNum w:abstractNumId="12" w15:restartNumberingAfterBreak="0">
     <w:nsid w:val="5CC12C5E"/>
     <w:multiLevelType w:val="hybridMultilevel"/>
     <w:tmpl w:val="8B326FD8"/>
@@ -1673,7 +3199,120 @@
       </w:rPr>
     </w:lvl>
   </w:abstractNum>
-  <w:abstractNum w:abstractNumId="6" w15:restartNumberingAfterBreak="0">
+  <w:abstractNum w:abstractNumId="13" w15:restartNumberingAfterBreak="0">
+    <w:nsid w:val="5FD64D94"/>
+    <w:multiLevelType w:val="hybridMultilevel"/>
+    <w:tmpl w:val="C50AB438"/>
+    <w:lvl w:ilvl="0" w:tplc="40090001">
+      <w:start w:val="1"/>
+      <w:numFmt w:val="bullet"/>
+      <w:lvlText w:val=""/>
+      <w:lvlJc w:val="left"/>
+      <w:pPr>
+        <w:ind w:left="360" w:hanging="360"/>
+      </w:pPr>
+      <w:rPr>
+        <w:rFonts w:ascii="Symbol" w:hAnsi="Symbol" w:hint="default"/>
+      </w:rPr>
+    </w:lvl>
+    <w:lvl w:ilvl="1" w:tplc="40090003" w:tentative="1">
+      <w:start w:val="1"/>
+      <w:numFmt w:val="bullet"/>
+      <w:lvlText w:val="o"/>
+      <w:lvlJc w:val="left"/>
+      <w:pPr>
+        <w:ind w:left="1080" w:hanging="360"/>
+      </w:pPr>
+      <w:rPr>
+        <w:rFonts w:ascii="Courier New" w:hAnsi="Courier New" w:cs="Courier New" w:hint="default"/>
+      </w:rPr>
+    </w:lvl>
+    <w:lvl w:ilvl="2" w:tplc="40090005" w:tentative="1">
+      <w:start w:val="1"/>
+      <w:numFmt w:val="bullet"/>
+      <w:lvlText w:val=""/>
+      <w:lvlJc w:val="left"/>
+      <w:pPr>
+        <w:ind w:left="1800" w:hanging="360"/>
+      </w:pPr>
+      <w:rPr>
+        <w:rFonts w:ascii="Wingdings" w:hAnsi="Wingdings" w:hint="default"/>
+      </w:rPr>
+    </w:lvl>
+    <w:lvl w:ilvl="3" w:tplc="40090001" w:tentative="1">
+      <w:start w:val="1"/>
+      <w:numFmt w:val="bullet"/>
+      <w:lvlText w:val=""/>
+      <w:lvlJc w:val="left"/>
+      <w:pPr>
+        <w:ind w:left="2520" w:hanging="360"/>
+      </w:pPr>
+      <w:rPr>
+        <w:rFonts w:ascii="Symbol" w:hAnsi="Symbol" w:hint="default"/>
+      </w:rPr>
+    </w:lvl>
+    <w:lvl w:ilvl="4" w:tplc="40090003" w:tentative="1">
+      <w:start w:val="1"/>
+      <w:numFmt w:val="bullet"/>
+      <w:lvlText w:val="o"/>
+      <w:lvlJc w:val="left"/>
+      <w:pPr>
+        <w:ind w:left="3240" w:hanging="360"/>
+      </w:pPr>
+      <w:rPr>
+        <w:rFonts w:ascii="Courier New" w:hAnsi="Courier New" w:cs="Courier New" w:hint="default"/>
+      </w:rPr>
+    </w:lvl>
+    <w:lvl w:ilvl="5" w:tplc="40090005" w:tentative="1">
+      <w:start w:val="1"/>
+      <w:numFmt w:val="bullet"/>
+      <w:lvlText w:val=""/>
+      <w:lvlJc w:val="left"/>
+      <w:pPr>
+        <w:ind w:left="3960" w:hanging="360"/>
+      </w:pPr>
+      <w:rPr>
+        <w:rFonts w:ascii="Wingdings" w:hAnsi="Wingdings" w:hint="default"/>
+      </w:rPr>
+    </w:lvl>
+    <w:lvl w:ilvl="6" w:tplc="40090001" w:tentative="1">
+      <w:start w:val="1"/>
+      <w:numFmt w:val="bullet"/>
+      <w:lvlText w:val=""/>
+      <w:lvlJc w:val="left"/>
+      <w:pPr>
+        <w:ind w:left="4680" w:hanging="360"/>
+      </w:pPr>
+      <w:rPr>
+        <w:rFonts w:ascii="Symbol" w:hAnsi="Symbol" w:hint="default"/>
+      </w:rPr>
+    </w:lvl>
+    <w:lvl w:ilvl="7" w:tplc="40090003" w:tentative="1">
+      <w:start w:val="1"/>
+      <w:numFmt w:val="bullet"/>
+      <w:lvlText w:val="o"/>
+      <w:lvlJc w:val="left"/>
+      <w:pPr>
+        <w:ind w:left="5400" w:hanging="360"/>
+      </w:pPr>
+      <w:rPr>
+        <w:rFonts w:ascii="Courier New" w:hAnsi="Courier New" w:cs="Courier New" w:hint="default"/>
+      </w:rPr>
+    </w:lvl>
+    <w:lvl w:ilvl="8" w:tplc="40090005" w:tentative="1">
+      <w:start w:val="1"/>
+      <w:numFmt w:val="bullet"/>
+      <w:lvlText w:val=""/>
+      <w:lvlJc w:val="left"/>
+      <w:pPr>
+        <w:ind w:left="6120" w:hanging="360"/>
+      </w:pPr>
+      <w:rPr>
+        <w:rFonts w:ascii="Wingdings" w:hAnsi="Wingdings" w:hint="default"/>
+      </w:rPr>
+    </w:lvl>
+  </w:abstractNum>
+  <w:abstractNum w:abstractNumId="14" w15:restartNumberingAfterBreak="0">
     <w:nsid w:val="6E5E5333"/>
     <w:multiLevelType w:val="hybridMultilevel"/>
     <w:tmpl w:val="34645134"/>
@@ -1787,25 +3426,49 @@
     </w:lvl>
   </w:abstractNum>
   <w:num w:numId="1" w16cid:durableId="44569465">
-    <w:abstractNumId w:val="3"/>
+    <w:abstractNumId w:val="7"/>
   </w:num>
   <w:num w:numId="2" w16cid:durableId="1598246804">
-    <w:abstractNumId w:val="1"/>
+    <w:abstractNumId w:val="2"/>
   </w:num>
   <w:num w:numId="3" w16cid:durableId="1170758763">
-    <w:abstractNumId w:val="4"/>
+    <w:abstractNumId w:val="9"/>
   </w:num>
   <w:num w:numId="4" w16cid:durableId="460536958">
-    <w:abstractNumId w:val="5"/>
+    <w:abstractNumId w:val="12"/>
   </w:num>
   <w:num w:numId="5" w16cid:durableId="1800148518">
-    <w:abstractNumId w:val="6"/>
+    <w:abstractNumId w:val="14"/>
   </w:num>
   <w:num w:numId="6" w16cid:durableId="1704012263">
-    <w:abstractNumId w:val="2"/>
+    <w:abstractNumId w:val="6"/>
   </w:num>
   <w:num w:numId="7" w16cid:durableId="343552463">
     <w:abstractNumId w:val="0"/>
+  </w:num>
+  <w:num w:numId="8" w16cid:durableId="360788670">
+    <w:abstractNumId w:val="11"/>
+  </w:num>
+  <w:num w:numId="9" w16cid:durableId="1531214975">
+    <w:abstractNumId w:val="13"/>
+  </w:num>
+  <w:num w:numId="10" w16cid:durableId="1444420751">
+    <w:abstractNumId w:val="10"/>
+  </w:num>
+  <w:num w:numId="11" w16cid:durableId="339241785">
+    <w:abstractNumId w:val="5"/>
+  </w:num>
+  <w:num w:numId="12" w16cid:durableId="1578324027">
+    <w:abstractNumId w:val="3"/>
+  </w:num>
+  <w:num w:numId="13" w16cid:durableId="1608611319">
+    <w:abstractNumId w:val="8"/>
+  </w:num>
+  <w:num w:numId="14" w16cid:durableId="2090151519">
+    <w:abstractNumId w:val="4"/>
+  </w:num>
+  <w:num w:numId="15" w16cid:durableId="1336685768">
+    <w:abstractNumId w:val="1"/>
   </w:num>
 </w:numbering>
 </file>

</xml_diff>